<commit_message>
Added more documentation around sharing objects between tests
</commit_message>
<xml_diff>
--- a/README.docx
+++ b/README.docx
@@ -7847,20 +7847,586 @@
     <w:p/>
     <w:p>
       <w:pPr>
-        <w:rPr>
-          <w:rStyle w:val="IntenseEmphasis"/>
-        </w:rPr>
-      </w:pPr>
+        <w:pStyle w:val="Heading3"/>
+      </w:pPr>
+      <w:r>
+        <w:br w:type="page"/>
+      </w:r>
       <w:r>
         <w:lastRenderedPageBreak/>
+        <w:t>Sharing and passing data between test steps</w:t>
+      </w:r>
+    </w:p>
+    <w:p/>
+    <w:p>
+      <w:r>
+        <w:t xml:space="preserve">Most test steps require state information in order to carry out specific test actions. </w:t>
+      </w:r>
+      <w:r>
+        <w:t xml:space="preserve">A test flow may include two or more tests, where test steps within the test flow depend on information on previous test steps. </w:t>
+      </w:r>
+      <w:r>
+        <w:t xml:space="preserve">An example of this can be </w:t>
+      </w:r>
+      <w:r>
+        <w:t>shown</w:t>
+      </w:r>
+      <w:r>
+        <w:t xml:space="preserve"> in</w:t>
+      </w:r>
+      <w:r>
+        <w:t xml:space="preserve"> the Expedia </w:t>
+      </w:r>
+      <w:r>
+        <w:t>(</w:t>
+      </w:r>
+      <w:r>
+        <w:t>Specflow</w:t>
+      </w:r>
+      <w:r>
+        <w:t xml:space="preserve"> based)</w:t>
+      </w:r>
+      <w:r>
+        <w:t xml:space="preserve"> test case, the BDD of which looks like this:</w:t>
+      </w:r>
+    </w:p>
+    <w:p>
+      <w:pPr>
+        <w:jc w:val="center"/>
+      </w:pPr>
+      <w:r>
+        <w:rPr>
+          <w:noProof/>
+          <w:lang w:eastAsia="en-GB"/>
+        </w:rPr>
+        <w:drawing>
+          <wp:inline distT="0" distB="0" distL="0" distR="0">
+            <wp:extent cx="5397500" cy="1866900"/>
+            <wp:effectExtent l="0" t="0" r="0" b="0"/>
+            <wp:docPr id="7" name="Picture 7"/>
+            <wp:cNvGraphicFramePr>
+              <a:graphicFrameLocks xmlns:a="http://schemas.openxmlformats.org/drawingml/2006/main" noChangeAspect="1"/>
+            </wp:cNvGraphicFramePr>
+            <a:graphic xmlns:a="http://schemas.openxmlformats.org/drawingml/2006/main">
+              <a:graphicData uri="http://schemas.openxmlformats.org/drawingml/2006/picture">
+                <pic:pic xmlns:pic="http://schemas.openxmlformats.org/drawingml/2006/picture">
+                  <pic:nvPicPr>
+                    <pic:cNvPr id="0" name="Picture 1"/>
+                    <pic:cNvPicPr>
+                      <a:picLocks noChangeAspect="1" noChangeArrowheads="1"/>
+                    </pic:cNvPicPr>
+                  </pic:nvPicPr>
+                  <pic:blipFill>
+                    <a:blip r:embed="rId44">
+                      <a:extLst>
+                        <a:ext uri="{28A0092B-C50C-407E-A947-70E740481C1C}">
+                          <a14:useLocalDpi xmlns:a14="http://schemas.microsoft.com/office/drawing/2010/main" val="0"/>
+                        </a:ext>
+                      </a:extLst>
+                    </a:blip>
+                    <a:srcRect/>
+                    <a:stretch>
+                      <a:fillRect/>
+                    </a:stretch>
+                  </pic:blipFill>
+                  <pic:spPr bwMode="auto">
+                    <a:xfrm>
+                      <a:off x="0" y="0"/>
+                      <a:ext cx="5397500" cy="1866900"/>
+                    </a:xfrm>
+                    <a:prstGeom prst="rect">
+                      <a:avLst/>
+                    </a:prstGeom>
+                    <a:noFill/>
+                    <a:ln>
+                      <a:noFill/>
+                    </a:ln>
+                  </pic:spPr>
+                </pic:pic>
+              </a:graphicData>
+            </a:graphic>
+          </wp:inline>
+        </w:drawing>
+      </w:r>
+    </w:p>
+    <w:p>
+      <w:pPr>
+        <w:jc w:val="center"/>
+      </w:pPr>
+    </w:p>
+    <w:p>
+      <w:r>
+        <w:t>The BDD shown above trigger two actions: “Submits Flight Details” and “The Departures Page is Shown”</w:t>
+      </w:r>
+      <w:r>
+        <w:t xml:space="preserve"> high</w:t>
+      </w:r>
+      <w:r>
+        <w:t>lighted below.</w:t>
+      </w:r>
+    </w:p>
+    <w:p>
+      <w:r>
+        <w:rPr>
+          <w:noProof/>
+          <w:lang w:eastAsia="en-GB"/>
+        </w:rPr>
+        <w:drawing>
+          <wp:inline distT="0" distB="0" distL="0" distR="0">
+            <wp:extent cx="5607050" cy="749300"/>
+            <wp:effectExtent l="0" t="0" r="0" b="0"/>
+            <wp:docPr id="11" name="Picture 11"/>
+            <wp:cNvGraphicFramePr>
+              <a:graphicFrameLocks xmlns:a="http://schemas.openxmlformats.org/drawingml/2006/main" noChangeAspect="1"/>
+            </wp:cNvGraphicFramePr>
+            <a:graphic xmlns:a="http://schemas.openxmlformats.org/drawingml/2006/main">
+              <a:graphicData uri="http://schemas.openxmlformats.org/drawingml/2006/picture">
+                <pic:pic xmlns:pic="http://schemas.openxmlformats.org/drawingml/2006/picture">
+                  <pic:nvPicPr>
+                    <pic:cNvPr id="0" name="Picture 2"/>
+                    <pic:cNvPicPr>
+                      <a:picLocks noChangeAspect="1" noChangeArrowheads="1"/>
+                    </pic:cNvPicPr>
+                  </pic:nvPicPr>
+                  <pic:blipFill>
+                    <a:blip r:embed="rId45">
+                      <a:extLst>
+                        <a:ext uri="{28A0092B-C50C-407E-A947-70E740481C1C}">
+                          <a14:useLocalDpi xmlns:a14="http://schemas.microsoft.com/office/drawing/2010/main" val="0"/>
+                        </a:ext>
+                      </a:extLst>
+                    </a:blip>
+                    <a:srcRect/>
+                    <a:stretch>
+                      <a:fillRect/>
+                    </a:stretch>
+                  </pic:blipFill>
+                  <pic:spPr bwMode="auto">
+                    <a:xfrm>
+                      <a:off x="0" y="0"/>
+                      <a:ext cx="5607050" cy="749300"/>
+                    </a:xfrm>
+                    <a:prstGeom prst="rect">
+                      <a:avLst/>
+                    </a:prstGeom>
+                    <a:noFill/>
+                    <a:ln>
+                      <a:noFill/>
+                    </a:ln>
+                  </pic:spPr>
+                </pic:pic>
+              </a:graphicData>
+            </a:graphic>
+          </wp:inline>
+        </w:drawing>
+      </w:r>
+    </w:p>
+    <w:p>
+      <w:r>
+        <w:t xml:space="preserve">The first action fires up the Expedia home page but the second action requires </w:t>
+      </w:r>
+      <w:r>
+        <w:t>the previous page to have information submitted on flight details (name, age, number of children etc). Here’s what the test for the “Submit Flight Details” looks like:</w:t>
+      </w:r>
+    </w:p>
+    <w:p>
+      <w:pPr>
+        <w:jc w:val="center"/>
+      </w:pPr>
+    </w:p>
+    <w:p/>
+    <w:p/>
+    <w:p>
+      <w:pPr>
+        <w:jc w:val="center"/>
+      </w:pPr>
+      <w:r>
+        <w:rPr>
+          <w:noProof/>
+          <w:lang w:eastAsia="en-GB"/>
+        </w:rPr>
+        <w:lastRenderedPageBreak/>
+        <w:drawing>
+          <wp:inline distT="0" distB="0" distL="0" distR="0">
+            <wp:extent cx="3917950" cy="6343650"/>
+            <wp:effectExtent l="0" t="0" r="6350" b="0"/>
+            <wp:docPr id="15" name="Picture 15"/>
+            <wp:cNvGraphicFramePr>
+              <a:graphicFrameLocks xmlns:a="http://schemas.openxmlformats.org/drawingml/2006/main" noChangeAspect="1"/>
+            </wp:cNvGraphicFramePr>
+            <a:graphic xmlns:a="http://schemas.openxmlformats.org/drawingml/2006/main">
+              <a:graphicData uri="http://schemas.openxmlformats.org/drawingml/2006/picture">
+                <pic:pic xmlns:pic="http://schemas.openxmlformats.org/drawingml/2006/picture">
+                  <pic:nvPicPr>
+                    <pic:cNvPr id="0" name="Picture 4"/>
+                    <pic:cNvPicPr>
+                      <a:picLocks noChangeAspect="1" noChangeArrowheads="1"/>
+                    </pic:cNvPicPr>
+                  </pic:nvPicPr>
+                  <pic:blipFill>
+                    <a:blip r:embed="rId46">
+                      <a:extLst>
+                        <a:ext uri="{28A0092B-C50C-407E-A947-70E740481C1C}">
+                          <a14:useLocalDpi xmlns:a14="http://schemas.microsoft.com/office/drawing/2010/main" val="0"/>
+                        </a:ext>
+                      </a:extLst>
+                    </a:blip>
+                    <a:srcRect/>
+                    <a:stretch>
+                      <a:fillRect/>
+                    </a:stretch>
+                  </pic:blipFill>
+                  <pic:spPr bwMode="auto">
+                    <a:xfrm>
+                      <a:off x="0" y="0"/>
+                      <a:ext cx="3917950" cy="6343650"/>
+                    </a:xfrm>
+                    <a:prstGeom prst="rect">
+                      <a:avLst/>
+                    </a:prstGeom>
+                    <a:noFill/>
+                    <a:ln>
+                      <a:noFill/>
+                    </a:ln>
+                  </pic:spPr>
+                </pic:pic>
+              </a:graphicData>
+            </a:graphic>
+          </wp:inline>
+        </w:drawing>
+      </w:r>
+    </w:p>
+    <w:p>
+      <w:r>
         <w:br w:type="page"/>
       </w:r>
     </w:p>
     <w:p>
       <w:pPr>
+        <w:jc w:val="both"/>
+      </w:pPr>
+      <w:r>
+        <w:lastRenderedPageBreak/>
+        <w:t xml:space="preserve">This test code opens the expedia.co.uk homepage, </w:t>
+      </w:r>
+      <w:r>
+        <w:t xml:space="preserve">clicks on the Flights link, </w:t>
+      </w:r>
+      <w:r>
+        <w:t xml:space="preserve">enters flight details and </w:t>
+      </w:r>
+      <w:r>
+        <w:t>hits the search button</w:t>
+      </w:r>
+      <w:r>
+        <w:t>:</w:t>
+      </w:r>
+    </w:p>
+    <w:p>
+      <w:pPr>
+        <w:jc w:val="center"/>
+      </w:pPr>
+      <w:r>
+        <w:rPr>
+          <w:noProof/>
+          <w:lang w:eastAsia="en-GB"/>
+        </w:rPr>
+        <w:drawing>
+          <wp:inline distT="0" distB="0" distL="0" distR="0">
+            <wp:extent cx="4876800" cy="3124200"/>
+            <wp:effectExtent l="0" t="0" r="0" b="0"/>
+            <wp:docPr id="16" name="Picture 16"/>
+            <wp:cNvGraphicFramePr>
+              <a:graphicFrameLocks xmlns:a="http://schemas.openxmlformats.org/drawingml/2006/main" noChangeAspect="1"/>
+            </wp:cNvGraphicFramePr>
+            <a:graphic xmlns:a="http://schemas.openxmlformats.org/drawingml/2006/main">
+              <a:graphicData uri="http://schemas.openxmlformats.org/drawingml/2006/picture">
+                <pic:pic xmlns:pic="http://schemas.openxmlformats.org/drawingml/2006/picture">
+                  <pic:nvPicPr>
+                    <pic:cNvPr id="0" name="Picture 5"/>
+                    <pic:cNvPicPr>
+                      <a:picLocks noChangeAspect="1" noChangeArrowheads="1"/>
+                    </pic:cNvPicPr>
+                  </pic:nvPicPr>
+                  <pic:blipFill>
+                    <a:blip r:embed="rId47">
+                      <a:extLst>
+                        <a:ext uri="{28A0092B-C50C-407E-A947-70E740481C1C}">
+                          <a14:useLocalDpi xmlns:a14="http://schemas.microsoft.com/office/drawing/2010/main" val="0"/>
+                        </a:ext>
+                      </a:extLst>
+                    </a:blip>
+                    <a:srcRect/>
+                    <a:stretch>
+                      <a:fillRect/>
+                    </a:stretch>
+                  </pic:blipFill>
+                  <pic:spPr bwMode="auto">
+                    <a:xfrm>
+                      <a:off x="0" y="0"/>
+                      <a:ext cx="4876800" cy="3124200"/>
+                    </a:xfrm>
+                    <a:prstGeom prst="rect">
+                      <a:avLst/>
+                    </a:prstGeom>
+                    <a:noFill/>
+                    <a:ln>
+                      <a:noFill/>
+                    </a:ln>
+                  </pic:spPr>
+                </pic:pic>
+              </a:graphicData>
+            </a:graphic>
+          </wp:inline>
+        </w:drawing>
+      </w:r>
+    </w:p>
+    <w:p>
+      <w:pPr>
+        <w:jc w:val="both"/>
+      </w:pPr>
+      <w:r>
+        <w:t xml:space="preserve">After the search button is clicked ( </w:t>
+      </w:r>
+      <w:r>
+        <w:rPr>
+          <w:i/>
+        </w:rPr>
+        <w:t>page.DoubleClick(“SearchButton”)</w:t>
+      </w:r>
+      <w:r>
+        <w:t xml:space="preserve"> ) a second page is rendered, the Departure page, the heading of which reflects the name of the airport </w:t>
+      </w:r>
+      <w:r>
+        <w:t xml:space="preserve">being </w:t>
+      </w:r>
+      <w:r>
+        <w:t xml:space="preserve">proposed as a destination. </w:t>
+      </w:r>
+    </w:p>
+    <w:p>
+      <w:pPr>
+        <w:jc w:val="both"/>
+      </w:pPr>
+      <w:r>
+        <w:t xml:space="preserve">In this case </w:t>
+      </w:r>
+      <w:r>
+        <w:t xml:space="preserve">the departure aiport is </w:t>
+      </w:r>
+      <w:r>
+        <w:t xml:space="preserve">“Melbourne Victoria Airport”. The second test case /action </w:t>
+      </w:r>
+      <w:r>
+        <w:t>n</w:t>
+      </w:r>
+      <w:r>
+        <w:t xml:space="preserve">eeds to know </w:t>
+      </w:r>
+      <w:r>
+        <w:t>which</w:t>
+      </w:r>
+      <w:r>
+        <w:t xml:space="preserve"> destination was selected</w:t>
+      </w:r>
+      <w:r>
+        <w:t xml:space="preserve"> in the previous step/action</w:t>
+      </w:r>
+      <w:r>
+        <w:t xml:space="preserve">. </w:t>
+      </w:r>
+      <w:r>
+        <w:t xml:space="preserve">The first test case therefore needs to save or cache this information so that the second (and subsequent steps if necessary) can use it. </w:t>
+      </w:r>
+      <w:r>
+        <w:rPr>
+          <w:b/>
+        </w:rPr>
+        <w:t xml:space="preserve">This is done </w:t>
+      </w:r>
+      <w:r>
+        <w:rPr>
+          <w:b/>
+        </w:rPr>
+        <w:t xml:space="preserve">(cached/saved) </w:t>
+      </w:r>
+      <w:r>
+        <w:rPr>
+          <w:b/>
+        </w:rPr>
+        <w:t xml:space="preserve">by calling the </w:t>
+      </w:r>
+      <w:r>
+        <w:rPr>
+          <w:b/>
+          <w:i/>
+        </w:rPr>
+        <w:t xml:space="preserve">CacheObject() </w:t>
+      </w:r>
+      <w:r>
+        <w:rPr>
+          <w:b/>
+        </w:rPr>
+        <w:t>method</w:t>
+      </w:r>
+      <w:r>
+        <w:t>:</w:t>
+      </w:r>
+    </w:p>
+    <w:p>
+      <w:pPr>
+        <w:jc w:val="center"/>
+      </w:pPr>
+      <w:r>
+        <w:rPr>
+          <w:noProof/>
+          <w:lang w:eastAsia="en-GB"/>
+        </w:rPr>
+        <w:drawing>
+          <wp:inline distT="0" distB="0" distL="0" distR="0">
+            <wp:extent cx="3632200" cy="273050"/>
+            <wp:effectExtent l="0" t="0" r="6350" b="0"/>
+            <wp:docPr id="21" name="Picture 21"/>
+            <wp:cNvGraphicFramePr>
+              <a:graphicFrameLocks xmlns:a="http://schemas.openxmlformats.org/drawingml/2006/main" noChangeAspect="1"/>
+            </wp:cNvGraphicFramePr>
+            <a:graphic xmlns:a="http://schemas.openxmlformats.org/drawingml/2006/main">
+              <a:graphicData uri="http://schemas.openxmlformats.org/drawingml/2006/picture">
+                <pic:pic xmlns:pic="http://schemas.openxmlformats.org/drawingml/2006/picture">
+                  <pic:nvPicPr>
+                    <pic:cNvPr id="0" name="Picture 6"/>
+                    <pic:cNvPicPr>
+                      <a:picLocks noChangeAspect="1" noChangeArrowheads="1"/>
+                    </pic:cNvPicPr>
+                  </pic:nvPicPr>
+                  <pic:blipFill>
+                    <a:blip r:embed="rId48">
+                      <a:extLst>
+                        <a:ext uri="{28A0092B-C50C-407E-A947-70E740481C1C}">
+                          <a14:useLocalDpi xmlns:a14="http://schemas.microsoft.com/office/drawing/2010/main" val="0"/>
+                        </a:ext>
+                      </a:extLst>
+                    </a:blip>
+                    <a:srcRect/>
+                    <a:stretch>
+                      <a:fillRect/>
+                    </a:stretch>
+                  </pic:blipFill>
+                  <pic:spPr bwMode="auto">
+                    <a:xfrm>
+                      <a:off x="0" y="0"/>
+                      <a:ext cx="3632200" cy="273050"/>
+                    </a:xfrm>
+                    <a:prstGeom prst="rect">
+                      <a:avLst/>
+                    </a:prstGeom>
+                    <a:noFill/>
+                    <a:ln>
+                      <a:noFill/>
+                    </a:ln>
+                  </pic:spPr>
+                </pic:pic>
+              </a:graphicData>
+            </a:graphic>
+          </wp:inline>
+        </w:drawing>
+      </w:r>
+    </w:p>
+    <w:p>
+      <w:pPr>
+        <w:jc w:val="both"/>
+      </w:pPr>
+      <w:r>
+        <w:t xml:space="preserve">This step stores the title of the departures page in the cache, saving it as a string named </w:t>
+      </w:r>
+      <w:r>
+        <w:rPr>
+          <w:i/>
+        </w:rPr>
+        <w:t>ExpidiaDeparturePageTile</w:t>
+      </w:r>
+      <w:r>
+        <w:t>. The second test then calls the the GetCachedObject() method to retrieve this string and make an assertion on it:</w:t>
+      </w:r>
+    </w:p>
+    <w:p>
+      <w:pPr>
+        <w:jc w:val="center"/>
+      </w:pPr>
+      <w:r>
+        <w:rPr>
+          <w:noProof/>
+          <w:lang w:eastAsia="en-GB"/>
+        </w:rPr>
+        <w:drawing>
+          <wp:inline distT="0" distB="0" distL="0" distR="0">
+            <wp:extent cx="5702300" cy="1943100"/>
+            <wp:effectExtent l="0" t="0" r="0" b="0"/>
+            <wp:docPr id="23" name="Picture 23"/>
+            <wp:cNvGraphicFramePr>
+              <a:graphicFrameLocks xmlns:a="http://schemas.openxmlformats.org/drawingml/2006/main" noChangeAspect="1"/>
+            </wp:cNvGraphicFramePr>
+            <a:graphic xmlns:a="http://schemas.openxmlformats.org/drawingml/2006/main">
+              <a:graphicData uri="http://schemas.openxmlformats.org/drawingml/2006/picture">
+                <pic:pic xmlns:pic="http://schemas.openxmlformats.org/drawingml/2006/picture">
+                  <pic:nvPicPr>
+                    <pic:cNvPr id="0" name="Picture 7"/>
+                    <pic:cNvPicPr>
+                      <a:picLocks noChangeAspect="1" noChangeArrowheads="1"/>
+                    </pic:cNvPicPr>
+                  </pic:nvPicPr>
+                  <pic:blipFill>
+                    <a:blip r:embed="rId49">
+                      <a:extLst>
+                        <a:ext uri="{28A0092B-C50C-407E-A947-70E740481C1C}">
+                          <a14:useLocalDpi xmlns:a14="http://schemas.microsoft.com/office/drawing/2010/main" val="0"/>
+                        </a:ext>
+                      </a:extLst>
+                    </a:blip>
+                    <a:srcRect/>
+                    <a:stretch>
+                      <a:fillRect/>
+                    </a:stretch>
+                  </pic:blipFill>
+                  <pic:spPr bwMode="auto">
+                    <a:xfrm>
+                      <a:off x="0" y="0"/>
+                      <a:ext cx="5702300" cy="1943100"/>
+                    </a:xfrm>
+                    <a:prstGeom prst="rect">
+                      <a:avLst/>
+                    </a:prstGeom>
+                    <a:noFill/>
+                    <a:ln>
+                      <a:noFill/>
+                    </a:ln>
+                  </pic:spPr>
+                </pic:pic>
+              </a:graphicData>
+            </a:graphic>
+          </wp:inline>
+        </w:drawing>
+      </w:r>
+    </w:p>
+    <w:p/>
+    <w:p>
+      <w:pPr>
+        <w:rPr>
+          <w:rFonts w:asciiTheme="majorHAnsi" w:eastAsiaTheme="majorEastAsia" w:hAnsiTheme="majorHAnsi" w:cstheme="majorBidi"/>
+          <w:color w:val="1F4E79" w:themeColor="accent1" w:themeShade="80"/>
+          <w:sz w:val="36"/>
+          <w:szCs w:val="36"/>
+        </w:rPr>
+      </w:pPr>
+      <w:bookmarkStart w:id="19" w:name="_Toc489267872"/>
+      <w:r>
+        <w:br w:type="page"/>
+      </w:r>
+    </w:p>
+    <w:p>
+      <w:pPr>
         <w:pStyle w:val="Heading1"/>
       </w:pPr>
-      <w:bookmarkStart w:id="19" w:name="_Toc489267872"/>
       <w:r>
         <w:lastRenderedPageBreak/>
         <w:t>K2 s</w:t>
@@ -7890,10 +8456,16 @@
     <w:p/>
     <w:p>
       <w:r>
-        <w:t xml:space="preserve">This section specifically details the issues discovered around automating tests against dynamic web pages. These pages are </w:t>
+        <w:t xml:space="preserve">This section specifically details the issues discovered around automating tests against dynamic web pages. These </w:t>
+      </w:r>
+      <w:r>
+        <w:t>are pages that contain elements that are updated regularly in real time. In simple cases most selenium interactions can check the document.</w:t>
       </w:r>
       <w:bookmarkStart w:id="21" w:name="_GoBack"/>
       <w:bookmarkEnd w:id="21"/>
+      <w:r>
+        <w:t xml:space="preserve"> </w:t>
+      </w:r>
     </w:p>
     <w:p/>
     <w:p>
@@ -8681,7 +9253,7 @@
       <w:r>
         <w:t xml:space="preserve"> Framework is source controlled using GIT, which means you will need to install the GIT client locally on your test development machine. The (windows) client itself can be downloaded from: </w:t>
       </w:r>
-      <w:hyperlink r:id="rId44" w:history="1">
+      <w:hyperlink r:id="rId50" w:history="1">
         <w:r>
           <w:rPr>
             <w:rStyle w:val="Hyperlink"/>
@@ -8750,7 +9322,7 @@
                     </pic:cNvPicPr>
                   </pic:nvPicPr>
                   <pic:blipFill>
-                    <a:blip r:embed="rId45">
+                    <a:blip r:embed="rId51">
                       <a:extLst>
                         <a:ext uri="{28A0092B-C50C-407E-A947-70E740481C1C}">
                           <a14:useLocalDpi xmlns:a14="http://schemas.microsoft.com/office/drawing/2010/main" val="0"/>
@@ -8806,7 +9378,7 @@
                     </pic:cNvPicPr>
                   </pic:nvPicPr>
                   <pic:blipFill>
-                    <a:blip r:embed="rId46">
+                    <a:blip r:embed="rId52">
                       <a:extLst>
                         <a:ext uri="{28A0092B-C50C-407E-A947-70E740481C1C}">
                           <a14:useLocalDpi xmlns:a14="http://schemas.microsoft.com/office/drawing/2010/main" val="0"/>
@@ -8863,7 +9435,7 @@
                     </pic:cNvPicPr>
                   </pic:nvPicPr>
                   <pic:blipFill>
-                    <a:blip r:embed="rId47">
+                    <a:blip r:embed="rId53">
                       <a:extLst>
                         <a:ext uri="{28A0092B-C50C-407E-A947-70E740481C1C}">
                           <a14:useLocalDpi xmlns:a14="http://schemas.microsoft.com/office/drawing/2010/main" val="0"/>
@@ -8949,7 +9521,7 @@
                     </pic:cNvPicPr>
                   </pic:nvPicPr>
                   <pic:blipFill>
-                    <a:blip r:embed="rId48">
+                    <a:blip r:embed="rId54">
                       <a:extLst>
                         <a:ext uri="{28A0092B-C50C-407E-A947-70E740481C1C}">
                           <a14:useLocalDpi xmlns:a14="http://schemas.microsoft.com/office/drawing/2010/main" val="0"/>
@@ -9033,7 +9605,7 @@
                     </pic:cNvPicPr>
                   </pic:nvPicPr>
                   <pic:blipFill>
-                    <a:blip r:embed="rId49" cstate="print">
+                    <a:blip r:embed="rId55" cstate="print">
                       <a:extLst>
                         <a:ext uri="{28A0092B-C50C-407E-A947-70E740481C1C}">
                           <a14:useLocalDpi xmlns:a14="http://schemas.microsoft.com/office/drawing/2010/main" val="0"/>
@@ -9091,7 +9663,7 @@
                     </pic:cNvPicPr>
                   </pic:nvPicPr>
                   <pic:blipFill>
-                    <a:blip r:embed="rId50">
+                    <a:blip r:embed="rId56">
                       <a:extLst>
                         <a:ext uri="{28A0092B-C50C-407E-A947-70E740481C1C}">
                           <a14:useLocalDpi xmlns:a14="http://schemas.microsoft.com/office/drawing/2010/main" val="0"/>
@@ -9167,7 +9739,7 @@
                     </pic:cNvPicPr>
                   </pic:nvPicPr>
                   <pic:blipFill>
-                    <a:blip r:embed="rId51">
+                    <a:blip r:embed="rId57">
                       <a:extLst>
                         <a:ext uri="{28A0092B-C50C-407E-A947-70E740481C1C}">
                           <a14:useLocalDpi xmlns:a14="http://schemas.microsoft.com/office/drawing/2010/main" val="0"/>
@@ -9264,7 +9836,7 @@
       <w:r>
         <w:t xml:space="preserve">: git clone </w:t>
       </w:r>
-      <w:hyperlink r:id="rId52" w:history="1">
+      <w:hyperlink r:id="rId58" w:history="1">
         <w:r>
           <w:rPr>
             <w:rStyle w:val="Hyperlink"/>
@@ -9275,12 +9847,12 @@
     </w:p>
     <w:p/>
     <w:sectPr>
-      <w:headerReference w:type="even" r:id="rId53"/>
-      <w:headerReference w:type="default" r:id="rId54"/>
-      <w:footerReference w:type="even" r:id="rId55"/>
-      <w:footerReference w:type="default" r:id="rId56"/>
-      <w:headerReference w:type="first" r:id="rId57"/>
-      <w:footerReference w:type="first" r:id="rId58"/>
+      <w:headerReference w:type="even" r:id="rId59"/>
+      <w:headerReference w:type="default" r:id="rId60"/>
+      <w:footerReference w:type="even" r:id="rId61"/>
+      <w:footerReference w:type="default" r:id="rId62"/>
+      <w:headerReference w:type="first" r:id="rId63"/>
+      <w:footerReference w:type="first" r:id="rId64"/>
       <w:pgSz w:w="11906" w:h="16838"/>
       <w:pgMar w:top="1440" w:right="1440" w:bottom="1440" w:left="1440" w:header="708" w:footer="708" w:gutter="0"/>
       <w:pgNumType w:start="0"/>
@@ -12057,7 +12629,7 @@
 </file>
 
 <file path=customXml/itemProps2.xml><?xml version="1.0" encoding="utf-8"?>
-<ds:datastoreItem xmlns:ds="http://schemas.openxmlformats.org/officeDocument/2006/customXml" ds:itemID="{325D06F3-88AF-4064-9DD3-9A8E1F61DFAF}">
+<ds:datastoreItem xmlns:ds="http://schemas.openxmlformats.org/officeDocument/2006/customXml" ds:itemID="{3FB88DAF-3DF5-4DF7-9B61-24D997E7F7AD}">
   <ds:schemaRefs>
     <ds:schemaRef ds:uri="http://schemas.openxmlformats.org/officeDocument/2006/bibliography"/>
   </ds:schemaRefs>

</xml_diff>

<commit_message>
Taken out dependencies from README.md as it is also in README.docx
</commit_message>
<xml_diff>
--- a/README.docx
+++ b/README.docx
@@ -3882,30 +3882,44 @@
       <w:r>
         <w:t xml:space="preserve"> libraries: </w:t>
       </w:r>
+      <w:proofErr w:type="spellStart"/>
       <w:r>
         <w:rPr>
           <w:i/>
         </w:rPr>
         <w:t>pageengine</w:t>
       </w:r>
+      <w:proofErr w:type="spellEnd"/>
       <w:r>
         <w:t xml:space="preserve"> and </w:t>
       </w:r>
+      <w:proofErr w:type="spellStart"/>
       <w:r>
         <w:rPr>
           <w:i/>
         </w:rPr>
         <w:t>actionengine</w:t>
       </w:r>
+      <w:proofErr w:type="spellEnd"/>
       <w:r>
         <w:t>.</w:t>
       </w:r>
       <w:r>
-        <w:t xml:space="preserve"> Pageengine manages the physical interactions between web based tests and the web page’s themselves. </w:t>
-      </w:r>
+        <w:t xml:space="preserve"> </w:t>
+      </w:r>
+      <w:proofErr w:type="spellStart"/>
+      <w:r>
+        <w:t>Pageengine</w:t>
+      </w:r>
+      <w:proofErr w:type="spellEnd"/>
+      <w:r>
+        <w:t xml:space="preserve"> manages the physical interactions between web based tests and the web page’s themselves. </w:t>
+      </w:r>
+      <w:proofErr w:type="spellStart"/>
       <w:r>
         <w:t>Actionengine</w:t>
       </w:r>
+      <w:proofErr w:type="spellEnd"/>
       <w:r>
         <w:t xml:space="preserve"> </w:t>
       </w:r>
@@ -3980,7 +3994,15 @@
         <w:t xml:space="preserve">The framework also comes along with sample test cases (based on Google.com and Expedia web pages, the latter for its richness in page elements) and can be found in </w:t>
       </w:r>
       <w:r>
-        <w:t xml:space="preserve">the actionsamples project: </w:t>
+        <w:t xml:space="preserve">the </w:t>
+      </w:r>
+      <w:proofErr w:type="spellStart"/>
+      <w:r>
+        <w:t>actionsamples</w:t>
+      </w:r>
+      <w:proofErr w:type="spellEnd"/>
+      <w:r>
+        <w:t xml:space="preserve"> project: </w:t>
       </w:r>
       <w:hyperlink r:id="rId14" w:history="1">
         <w:r>
@@ -3991,13 +4013,69 @@
         </w:r>
       </w:hyperlink>
       <w:r>
-        <w:t xml:space="preserve"> (bbc/news, google/simplesearch and expedia) folder.</w:t>
-      </w:r>
-      <w:r>
-        <w:t xml:space="preserve"> Maxwell is flexible, which means that tests can be implemented within any off the shelf framework. With this in mind (and to show this), all examples are either in Speflow (e.g. expedia/bddfeatures) or NUNIT (</w:t>
-      </w:r>
-      <w:r>
-        <w:t>google/simplesearch/tests</w:t>
+        <w:t xml:space="preserve"> (</w:t>
+      </w:r>
+      <w:proofErr w:type="spellStart"/>
+      <w:r>
+        <w:t>bbc</w:t>
+      </w:r>
+      <w:proofErr w:type="spellEnd"/>
+      <w:r>
+        <w:t>/news, google/</w:t>
+      </w:r>
+      <w:proofErr w:type="spellStart"/>
+      <w:r>
+        <w:t>simplesearch</w:t>
+      </w:r>
+      <w:proofErr w:type="spellEnd"/>
+      <w:r>
+        <w:t xml:space="preserve"> and </w:t>
+      </w:r>
+      <w:proofErr w:type="spellStart"/>
+      <w:r>
+        <w:t>expedia</w:t>
+      </w:r>
+      <w:proofErr w:type="spellEnd"/>
+      <w:r>
+        <w:t>) folder.</w:t>
+      </w:r>
+      <w:r>
+        <w:t xml:space="preserve"> Maxwell is flexible, which means that tests can be implemented within any off the shelf framework. With this in mind (and to show this), all examples are either in </w:t>
+      </w:r>
+      <w:proofErr w:type="spellStart"/>
+      <w:r>
+        <w:t>Speflow</w:t>
+      </w:r>
+      <w:proofErr w:type="spellEnd"/>
+      <w:r>
+        <w:t xml:space="preserve"> (e.g. </w:t>
+      </w:r>
+      <w:proofErr w:type="spellStart"/>
+      <w:r>
+        <w:t>expedia</w:t>
+      </w:r>
+      <w:proofErr w:type="spellEnd"/>
+      <w:r>
+        <w:t>/</w:t>
+      </w:r>
+      <w:proofErr w:type="spellStart"/>
+      <w:r>
+        <w:t>bddfeatures</w:t>
+      </w:r>
+      <w:proofErr w:type="spellEnd"/>
+      <w:r>
+        <w:t>) or NUNIT (</w:t>
+      </w:r>
+      <w:r>
+        <w:t>google/</w:t>
+      </w:r>
+      <w:proofErr w:type="spellStart"/>
+      <w:r>
+        <w:t>simplesearch</w:t>
+      </w:r>
+      <w:proofErr w:type="spellEnd"/>
+      <w:r>
+        <w:t>/tests</w:t>
       </w:r>
       <w:r>
         <w:t>) format.</w:t>
@@ -4060,7 +4138,15 @@
     </w:p>
     <w:p>
       <w:r>
-        <w:t>Another approach (which is poor, clumbersome and extremely difficult to manage) is to manage page interactions DIRECTLY in the test itself along with the test flows</w:t>
+        <w:t xml:space="preserve">Another approach (which is poor, </w:t>
+      </w:r>
+      <w:proofErr w:type="spellStart"/>
+      <w:r>
+        <w:t>clumbersome</w:t>
+      </w:r>
+      <w:proofErr w:type="spellEnd"/>
+      <w:r>
+        <w:t xml:space="preserve"> and extremely difficult to manage) is to manage page interactions DIRECTLY in the test itself along with the test flows</w:t>
       </w:r>
       <w:r>
         <w:t>. The latter I have seen at various organisations</w:t>
@@ -4164,9 +4250,14 @@
         <w:t>Example of the traditional page factory approach</w:t>
       </w:r>
       <w:r>
-        <w:t xml:space="preserve"> - ToolsQA</w:t>
+        <w:t xml:space="preserve"> - </w:t>
+      </w:r>
+      <w:proofErr w:type="spellStart"/>
+      <w:r>
+        <w:t>ToolsQA</w:t>
       </w:r>
       <w:bookmarkEnd w:id="4"/>
+      <w:proofErr w:type="spellEnd"/>
     </w:p>
     <w:p/>
     <w:p>
@@ -4239,7 +4330,15 @@
         <w:t>s, tex</w:t>
       </w:r>
       <w:r>
-        <w:t xml:space="preserve">t boxes etc represented by getters/setters (or properties in .NET). </w:t>
+        <w:t xml:space="preserve">t boxes </w:t>
+      </w:r>
+      <w:proofErr w:type="spellStart"/>
+      <w:r>
+        <w:t>etc</w:t>
+      </w:r>
+      <w:proofErr w:type="spellEnd"/>
+      <w:r>
+        <w:t xml:space="preserve"> represented by getters/setters (or properties in .NET). </w:t>
       </w:r>
     </w:p>
     <w:p>
@@ -4317,65 +4416,8 @@
       </w:r>
     </w:p>
     <w:p>
-      <w:pPr>
-        <w:jc w:val="center"/>
-      </w:pPr>
-      <w:r>
-        <w:rPr>
-          <w:noProof/>
-          <w:lang w:eastAsia="en-GB"/>
-        </w:rPr>
-        <w:drawing>
-          <wp:inline distT="0" distB="0" distL="0" distR="0" wp14:anchorId="79EA2D6E" wp14:editId="27DDBD43">
-            <wp:extent cx="5327650" cy="3302000"/>
-            <wp:effectExtent l="0" t="0" r="6350" b="0"/>
-            <wp:docPr id="8" name="Picture 8"/>
-            <wp:cNvGraphicFramePr>
-              <a:graphicFrameLocks xmlns:a="http://schemas.openxmlformats.org/drawingml/2006/main" noChangeAspect="1"/>
-            </wp:cNvGraphicFramePr>
-            <a:graphic xmlns:a="http://schemas.openxmlformats.org/drawingml/2006/main">
-              <a:graphicData uri="http://schemas.openxmlformats.org/drawingml/2006/picture">
-                <pic:pic xmlns:pic="http://schemas.openxmlformats.org/drawingml/2006/picture">
-                  <pic:nvPicPr>
-                    <pic:cNvPr id="0" name="Picture 15"/>
-                    <pic:cNvPicPr>
-                      <a:picLocks noChangeAspect="1" noChangeArrowheads="1"/>
-                    </pic:cNvPicPr>
-                  </pic:nvPicPr>
-                  <pic:blipFill>
-                    <a:blip r:embed="rId17">
-                      <a:extLst>
-                        <a:ext uri="{28A0092B-C50C-407E-A947-70E740481C1C}">
-                          <a14:useLocalDpi xmlns:a14="http://schemas.microsoft.com/office/drawing/2010/main" val="0"/>
-                        </a:ext>
-                      </a:extLst>
-                    </a:blip>
-                    <a:srcRect/>
-                    <a:stretch>
-                      <a:fillRect/>
-                    </a:stretch>
-                  </pic:blipFill>
-                  <pic:spPr bwMode="auto">
-                    <a:xfrm>
-                      <a:off x="0" y="0"/>
-                      <a:ext cx="5327650" cy="3302000"/>
-                    </a:xfrm>
-                    <a:prstGeom prst="rect">
-                      <a:avLst/>
-                    </a:prstGeom>
-                    <a:noFill/>
-                    <a:ln>
-                      <a:noFill/>
-                    </a:ln>
-                  </pic:spPr>
-                </pic:pic>
-              </a:graphicData>
-            </a:graphic>
-          </wp:inline>
-        </w:drawing>
-      </w:r>
-    </w:p>
-    <w:p>
+      <w:bookmarkStart w:id="6" w:name="_GoBack"/>
+      <w:bookmarkEnd w:id="6"/>
       <w:r>
         <w:t xml:space="preserve">The </w:t>
       </w:r>
@@ -4398,11 +4440,24 @@
         <w:t>.</w:t>
       </w:r>
       <w:r>
-        <w:t xml:space="preserve"> This example is used by ToolsQA, where t</w:t>
-      </w:r>
-      <w:r>
-        <w:t>he page itself (under test) is represented by a class, named LoginPage</w:t>
-      </w:r>
+        <w:t xml:space="preserve"> This example is used by </w:t>
+      </w:r>
+      <w:proofErr w:type="spellStart"/>
+      <w:r>
+        <w:t>ToolsQA</w:t>
+      </w:r>
+      <w:proofErr w:type="spellEnd"/>
+      <w:r>
+        <w:t>, where t</w:t>
+      </w:r>
+      <w:r>
+        <w:t xml:space="preserve">he page itself (under test) is represented by a class, named </w:t>
+      </w:r>
+      <w:proofErr w:type="spellStart"/>
+      <w:r>
+        <w:t>LoginPage</w:t>
+      </w:r>
+      <w:proofErr w:type="spellEnd"/>
       <w:r>
         <w:t>. This class</w:t>
       </w:r>
@@ -4464,7 +4519,7 @@
       <w:pPr>
         <w:pStyle w:val="Heading3"/>
       </w:pPr>
-      <w:bookmarkStart w:id="6" w:name="_Toc489267859"/>
+      <w:bookmarkStart w:id="7" w:name="_Toc489267859"/>
       <w:r>
         <w:t>Using page factory definitions</w:t>
       </w:r>
@@ -4474,7 +4529,7 @@
       <w:r>
         <w:t xml:space="preserve"> in tests</w:t>
       </w:r>
-      <w:bookmarkEnd w:id="6"/>
+      <w:bookmarkEnd w:id="7"/>
     </w:p>
     <w:p/>
     <w:p>
@@ -4615,7 +4670,7 @@
                     </pic:cNvPicPr>
                   </pic:nvPicPr>
                   <pic:blipFill>
-                    <a:blip r:embed="rId18">
+                    <a:blip r:embed="rId17">
                       <a:extLst>
                         <a:ext uri="{28A0092B-C50C-407E-A947-70E740481C1C}">
                           <a14:useLocalDpi xmlns:a14="http://schemas.microsoft.com/office/drawing/2010/main" val="0"/>
@@ -4719,7 +4774,7 @@
                     </pic:cNvPicPr>
                   </pic:nvPicPr>
                   <pic:blipFill>
-                    <a:blip r:embed="rId19">
+                    <a:blip r:embed="rId18">
                       <a:extLst>
                         <a:ext uri="{28A0092B-C50C-407E-A947-70E740481C1C}">
                           <a14:useLocalDpi xmlns:a14="http://schemas.microsoft.com/office/drawing/2010/main" val="0"/>
@@ -4773,7 +4828,6 @@
           <w:b/>
           <w:i/>
         </w:rPr>
-        <w:lastRenderedPageBreak/>
         <w:t>Init</w:t>
       </w:r>
       <w:r>
@@ -4802,7 +4856,32 @@
           <w:b/>
           <w:i/>
         </w:rPr>
-        <w:t>calling InitElements() for each page.</w:t>
+        <w:t xml:space="preserve">calling </w:t>
+      </w:r>
+      <w:proofErr w:type="spellStart"/>
+      <w:proofErr w:type="gramStart"/>
+      <w:r>
+        <w:rPr>
+          <w:b/>
+          <w:i/>
+        </w:rPr>
+        <w:t>InitElements</w:t>
+      </w:r>
+      <w:proofErr w:type="spellEnd"/>
+      <w:r>
+        <w:rPr>
+          <w:b/>
+          <w:i/>
+        </w:rPr>
+        <w:t>(</w:t>
+      </w:r>
+      <w:proofErr w:type="gramEnd"/>
+      <w:r>
+        <w:rPr>
+          <w:b/>
+          <w:i/>
+        </w:rPr>
+        <w:t>) for each page.</w:t>
       </w:r>
     </w:p>
     <w:p>
@@ -4838,7 +4917,7 @@
                     </pic:cNvPicPr>
                   </pic:nvPicPr>
                   <pic:blipFill>
-                    <a:blip r:embed="rId20">
+                    <a:blip r:embed="rId19">
                       <a:extLst>
                         <a:ext uri="{28A0092B-C50C-407E-A947-70E740481C1C}">
                           <a14:useLocalDpi xmlns:a14="http://schemas.microsoft.com/office/drawing/2010/main" val="0"/>
@@ -4884,7 +4963,15 @@
         </w:numPr>
       </w:pPr>
       <w:r>
-        <w:t>Start interacting (clicking, sending text etc) with the page.</w:t>
+        <w:t xml:space="preserve">Start interacting (clicking, sending text </w:t>
+      </w:r>
+      <w:proofErr w:type="spellStart"/>
+      <w:r>
+        <w:t>etc</w:t>
+      </w:r>
+      <w:proofErr w:type="spellEnd"/>
+      <w:r>
+        <w:t>) with the page.</w:t>
       </w:r>
     </w:p>
     <w:p>
@@ -4914,7 +5001,7 @@
                     </pic:cNvPicPr>
                   </pic:nvPicPr>
                   <pic:blipFill>
-                    <a:blip r:embed="rId21">
+                    <a:blip r:embed="rId20">
                       <a:extLst>
                         <a:ext uri="{28A0092B-C50C-407E-A947-70E740481C1C}">
                           <a14:useLocalDpi xmlns:a14="http://schemas.microsoft.com/office/drawing/2010/main" val="0"/>
@@ -4960,6 +5047,7 @@
           <w:noProof/>
           <w:lang w:eastAsia="en-GB"/>
         </w:rPr>
+        <w:lastRenderedPageBreak/>
         <w:drawing>
           <wp:inline distT="0" distB="0" distL="0" distR="0" wp14:anchorId="5B296295" wp14:editId="5DB7C8B7">
             <wp:extent cx="4057650" cy="3568700"/>
@@ -4978,7 +5066,7 @@
                     </pic:cNvPicPr>
                   </pic:nvPicPr>
                   <pic:blipFill>
-                    <a:blip r:embed="rId22">
+                    <a:blip r:embed="rId21">
                       <a:extLst>
                         <a:ext uri="{28A0092B-C50C-407E-A947-70E740481C1C}">
                           <a14:useLocalDpi xmlns:a14="http://schemas.microsoft.com/office/drawing/2010/main" val="0"/>
@@ -5020,7 +5108,7 @@
       <w:pPr>
         <w:pStyle w:val="Heading1"/>
       </w:pPr>
-      <w:bookmarkStart w:id="7" w:name="_Toc489267860"/>
+      <w:bookmarkStart w:id="8" w:name="_Toc489267860"/>
       <w:r>
         <w:lastRenderedPageBreak/>
         <w:t xml:space="preserve">Maxwell </w:t>
@@ -5028,14 +5116,14 @@
       <w:r>
         <w:t>Framework approach</w:t>
       </w:r>
-      <w:bookmarkEnd w:id="7"/>
+      <w:bookmarkEnd w:id="8"/>
     </w:p>
     <w:p/>
     <w:p>
       <w:pPr>
         <w:pStyle w:val="Heading2"/>
       </w:pPr>
-      <w:bookmarkStart w:id="8" w:name="_Toc489267861"/>
+      <w:bookmarkStart w:id="9" w:name="_Toc489267861"/>
       <w:r>
         <w:t>Drawbacks to traditional</w:t>
       </w:r>
@@ -5054,7 +5142,7 @@
       <w:r>
         <w:t xml:space="preserve"> approach</w:t>
       </w:r>
-      <w:bookmarkEnd w:id="8"/>
+      <w:bookmarkEnd w:id="9"/>
     </w:p>
     <w:p/>
     <w:p>
@@ -5110,7 +5198,15 @@
     </w:p>
     <w:p>
       <w:r>
-        <w:t>For example, if the xpath location of a</w:t>
+        <w:t xml:space="preserve">For example, if the </w:t>
+      </w:r>
+      <w:proofErr w:type="spellStart"/>
+      <w:r>
+        <w:t>xpath</w:t>
+      </w:r>
+      <w:proofErr w:type="spellEnd"/>
+      <w:r>
+        <w:t xml:space="preserve"> location of a</w:t>
       </w:r>
       <w:r>
         <w:t xml:space="preserve"> certain</w:t>
@@ -5122,7 +5218,23 @@
         <w:t xml:space="preserve"> update the class and rebuild the tests</w:t>
       </w:r>
       <w:r>
-        <w:t xml:space="preserve"> etc to reflect the change. Also, if the xpath location of a certain element</w:t>
+        <w:t xml:space="preserve"> </w:t>
+      </w:r>
+      <w:proofErr w:type="spellStart"/>
+      <w:r>
+        <w:t>etc</w:t>
+      </w:r>
+      <w:proofErr w:type="spellEnd"/>
+      <w:r>
+        <w:t xml:space="preserve"> to reflect the change. Also, if the </w:t>
+      </w:r>
+      <w:proofErr w:type="spellStart"/>
+      <w:r>
+        <w:t>xpath</w:t>
+      </w:r>
+      <w:proofErr w:type="spellEnd"/>
+      <w:r>
+        <w:t xml:space="preserve"> location of a certain element</w:t>
       </w:r>
       <w:r>
         <w:t>s vary</w:t>
@@ -5134,11 +5246,19 @@
         <w:rPr>
           <w:i/>
         </w:rPr>
-        <w:t>control PER ENVIRONMENT</w:t>
+        <w:t xml:space="preserve">control PER </w:t>
+      </w:r>
+      <w:proofErr w:type="gramStart"/>
+      <w:r>
+        <w:rPr>
+          <w:i/>
+        </w:rPr>
+        <w:t>ENVIRONMENT</w:t>
       </w:r>
       <w:r>
         <w:t>!.</w:t>
       </w:r>
+      <w:proofErr w:type="gramEnd"/>
     </w:p>
     <w:p>
       <w:pPr>
@@ -5149,14 +5269,14 @@
       <w:pPr>
         <w:pStyle w:val="Heading2"/>
       </w:pPr>
-      <w:bookmarkStart w:id="9" w:name="_Toc489267862"/>
+      <w:bookmarkStart w:id="10" w:name="_Toc489267862"/>
       <w:r>
         <w:t>Page management</w:t>
       </w:r>
       <w:r>
         <w:t xml:space="preserve"> in Maxwell</w:t>
       </w:r>
-      <w:bookmarkEnd w:id="9"/>
+      <w:bookmarkEnd w:id="10"/>
     </w:p>
     <w:p/>
     <w:p>
@@ -5275,8 +5395,13 @@
         <w:t>to be interacted with in the test</w:t>
       </w:r>
       <w:r>
-        <w:t>, e.g. buttons, text boxes etc</w:t>
-      </w:r>
+        <w:t xml:space="preserve">, e.g. buttons, text boxes </w:t>
+      </w:r>
+      <w:proofErr w:type="spellStart"/>
+      <w:r>
+        <w:t>etc</w:t>
+      </w:r>
+      <w:proofErr w:type="spellEnd"/>
       <w:r>
         <w:t xml:space="preserve">) are defined as </w:t>
       </w:r>
@@ -5318,7 +5443,7 @@
                     </pic:cNvPicPr>
                   </pic:nvPicPr>
                   <pic:blipFill>
-                    <a:blip r:embed="rId23">
+                    <a:blip r:embed="rId22">
                       <a:extLst>
                         <a:ext uri="{28A0092B-C50C-407E-A947-70E740481C1C}">
                           <a14:useLocalDpi xmlns:a14="http://schemas.microsoft.com/office/drawing/2010/main" val="0"/>
@@ -5387,7 +5512,7 @@
                     </pic:cNvPicPr>
                   </pic:nvPicPr>
                   <pic:blipFill>
-                    <a:blip r:embed="rId24">
+                    <a:blip r:embed="rId23">
                       <a:extLst>
                         <a:ext uri="{28A0092B-C50C-407E-A947-70E740481C1C}">
                           <a14:useLocalDpi xmlns:a14="http://schemas.microsoft.com/office/drawing/2010/main" val="0"/>
@@ -5462,7 +5587,7 @@
                     </pic:cNvPicPr>
                   </pic:nvPicPr>
                   <pic:blipFill>
-                    <a:blip r:embed="rId25">
+                    <a:blip r:embed="rId24">
                       <a:extLst>
                         <a:ext uri="{28A0092B-C50C-407E-A947-70E740481C1C}">
                           <a14:useLocalDpi xmlns:a14="http://schemas.microsoft.com/office/drawing/2010/main" val="0"/>
@@ -5509,7 +5634,15 @@
         <w:t xml:space="preserve"> element</w:t>
       </w:r>
       <w:r>
-        <w:t xml:space="preserve"> is used within the test to retrieve an instance of that page whereas the URL is used by pageengine to navigate to that page.</w:t>
+        <w:t xml:space="preserve"> is used within the test to retrieve an instance of that page whereas the URL is used by </w:t>
+      </w:r>
+      <w:proofErr w:type="spellStart"/>
+      <w:r>
+        <w:t>pageengine</w:t>
+      </w:r>
+      <w:proofErr w:type="spellEnd"/>
+      <w:r>
+        <w:t xml:space="preserve"> to navigate to that page.</w:t>
       </w:r>
     </w:p>
     <w:p>
@@ -5521,11 +5654,11 @@
       <w:pPr>
         <w:pStyle w:val="Heading3"/>
       </w:pPr>
-      <w:bookmarkStart w:id="10" w:name="_Toc489267863"/>
+      <w:bookmarkStart w:id="11" w:name="_Toc489267863"/>
       <w:r>
         <w:t>Using page expressions</w:t>
       </w:r>
-      <w:bookmarkEnd w:id="10"/>
+      <w:bookmarkEnd w:id="11"/>
     </w:p>
     <w:p/>
     <w:p>
@@ -5533,8 +5666,13 @@
         <w:t>Page expressions are used</w:t>
       </w:r>
       <w:r>
-        <w:t xml:space="preserve"> by a. first getting an instance of this page by calling the OpenPage</w:t>
-      </w:r>
+        <w:t xml:space="preserve"> by a. first getting an instance of this page by calling the </w:t>
+      </w:r>
+      <w:proofErr w:type="spellStart"/>
+      <w:r>
+        <w:t>OpenPage</w:t>
+      </w:r>
+      <w:proofErr w:type="spellEnd"/>
       <w:r>
         <w:t xml:space="preserve"> </w:t>
       </w:r>
@@ -5559,8 +5697,21 @@
       <w:r>
         <w:t xml:space="preserve">n example of this is shown below using the page </w:t>
       </w:r>
-      <w:r>
-        <w:t xml:space="preserve">ExpediaPage and ExpediaDeparturePage </w:t>
+      <w:proofErr w:type="spellStart"/>
+      <w:r>
+        <w:t>ExpediaPage</w:t>
+      </w:r>
+      <w:proofErr w:type="spellEnd"/>
+      <w:r>
+        <w:t xml:space="preserve"> and </w:t>
+      </w:r>
+      <w:proofErr w:type="spellStart"/>
+      <w:r>
+        <w:t>ExpediaDeparturePage</w:t>
+      </w:r>
+      <w:proofErr w:type="spellEnd"/>
+      <w:r>
+        <w:t xml:space="preserve"> </w:t>
       </w:r>
       <w:r>
         <w:t>expression</w:t>
@@ -5596,7 +5747,7 @@
                     </pic:cNvPicPr>
                   </pic:nvPicPr>
                   <pic:blipFill>
-                    <a:blip r:embed="rId26">
+                    <a:blip r:embed="rId25">
                       <a:extLst>
                         <a:ext uri="{28A0092B-C50C-407E-A947-70E740481C1C}">
                           <a14:useLocalDpi xmlns:a14="http://schemas.microsoft.com/office/drawing/2010/main" val="0"/>
@@ -5735,7 +5886,7 @@
                     </pic:cNvPicPr>
                   </pic:nvPicPr>
                   <pic:blipFill>
-                    <a:blip r:embed="rId27">
+                    <a:blip r:embed="rId26">
                       <a:extLst>
                         <a:ext uri="{28A0092B-C50C-407E-A947-70E740481C1C}">
                           <a14:useLocalDpi xmlns:a14="http://schemas.microsoft.com/office/drawing/2010/main" val="0"/>
@@ -5772,11 +5923,11 @@
       <w:pPr>
         <w:pStyle w:val="Heading3"/>
       </w:pPr>
-      <w:bookmarkStart w:id="11" w:name="_Toc489267864"/>
+      <w:bookmarkStart w:id="12" w:name="_Toc489267864"/>
       <w:r>
         <w:t>Switching between browsers</w:t>
       </w:r>
-      <w:bookmarkEnd w:id="11"/>
+      <w:bookmarkEnd w:id="12"/>
     </w:p>
     <w:p/>
     <w:p>
@@ -5832,7 +5983,7 @@
                     </pic:cNvPicPr>
                   </pic:nvPicPr>
                   <pic:blipFill>
-                    <a:blip r:embed="rId28">
+                    <a:blip r:embed="rId27">
                       <a:extLst>
                         <a:ext uri="{28A0092B-C50C-407E-A947-70E740481C1C}">
                           <a14:useLocalDpi xmlns:a14="http://schemas.microsoft.com/office/drawing/2010/main" val="0"/>
@@ -5874,7 +6025,15 @@
         <w:t>So for every test, in theory, a driver instance will need to be created. In the Maxwell framework browsers are defined (and pointed to)</w:t>
       </w:r>
       <w:r>
-        <w:t xml:space="preserve"> via the tests App.Config file:</w:t>
+        <w:t xml:space="preserve"> via the tests </w:t>
+      </w:r>
+      <w:proofErr w:type="spellStart"/>
+      <w:r>
+        <w:t>App.Config</w:t>
+      </w:r>
+      <w:proofErr w:type="spellEnd"/>
+      <w:r>
+        <w:t xml:space="preserve"> file:</w:t>
       </w:r>
     </w:p>
     <w:p/>
@@ -5925,7 +6084,7 @@
                     </pic:cNvPicPr>
                   </pic:nvPicPr>
                   <pic:blipFill>
-                    <a:blip r:embed="rId29">
+                    <a:blip r:embed="rId28">
                       <a:extLst>
                         <a:ext uri="{28A0092B-C50C-407E-A947-70E740481C1C}">
                           <a14:useLocalDpi xmlns:a14="http://schemas.microsoft.com/office/drawing/2010/main" val="0"/>
@@ -5967,22 +6126,49 @@
         <w:lastRenderedPageBreak/>
         <w:t xml:space="preserve">In this case, all tests will use the browser defined by the </w:t>
       </w:r>
+      <w:proofErr w:type="spellStart"/>
+      <w:proofErr w:type="gramStart"/>
       <w:r>
         <w:rPr>
           <w:b/>
           <w:i/>
         </w:rPr>
-        <w:t>driver.wrapper.class</w:t>
-      </w:r>
+        <w:t>driver.wrapper</w:t>
+      </w:r>
+      <w:proofErr w:type="gramEnd"/>
       <w:r>
         <w:rPr>
           <w:b/>
           <w:i/>
         </w:rPr>
+        <w:t>.class</w:t>
+      </w:r>
+      <w:proofErr w:type="spellEnd"/>
+      <w:r>
+        <w:rPr>
+          <w:b/>
+          <w:i/>
+        </w:rPr>
         <w:t xml:space="preserve"> key</w:t>
       </w:r>
       <w:r>
-        <w:t xml:space="preserve"> within the applications App.Config file. In the case shown above the IEDriverHandler class is used. This class handles the initialisation of the specified selenium driver, in this case Internet Explorer (reflected by the </w:t>
+        <w:t xml:space="preserve"> within the applications </w:t>
+      </w:r>
+      <w:proofErr w:type="spellStart"/>
+      <w:r>
+        <w:t>App.Config</w:t>
+      </w:r>
+      <w:proofErr w:type="spellEnd"/>
+      <w:r>
+        <w:t xml:space="preserve"> file. In the case shown above the </w:t>
+      </w:r>
+      <w:proofErr w:type="spellStart"/>
+      <w:r>
+        <w:t>IEDriverHandler</w:t>
+      </w:r>
+      <w:proofErr w:type="spellEnd"/>
+      <w:r>
+        <w:t xml:space="preserve"> class is used. This class handles the initialisation of the specified selenium driver, in this case Internet Explorer (reflected by the </w:t>
       </w:r>
       <w:r>
         <w:rPr>
@@ -5993,20 +6179,43 @@
       <w:r>
         <w:t xml:space="preserve"> bit of the </w:t>
       </w:r>
+      <w:proofErr w:type="spellStart"/>
       <w:r>
         <w:rPr>
           <w:i/>
         </w:rPr>
         <w:t>IEDriverHandler</w:t>
       </w:r>
+      <w:proofErr w:type="spellEnd"/>
       <w:r>
         <w:t xml:space="preserve"> class name).</w:t>
       </w:r>
       <w:r>
-        <w:t xml:space="preserve"> Driver wrappers are located within the pageengine project under the </w:t>
-      </w:r>
-      <w:r>
-        <w:t>browserdrivers/handlers folder:</w:t>
+        <w:t xml:space="preserve"> Driver wrappers are located within the </w:t>
+      </w:r>
+      <w:proofErr w:type="spellStart"/>
+      <w:r>
+        <w:t>pageengine</w:t>
+      </w:r>
+      <w:proofErr w:type="spellEnd"/>
+      <w:r>
+        <w:t xml:space="preserve"> project under the </w:t>
+      </w:r>
+      <w:proofErr w:type="spellStart"/>
+      <w:r>
+        <w:t>browserdrivers</w:t>
+      </w:r>
+      <w:proofErr w:type="spellEnd"/>
+      <w:r>
+        <w:t>/</w:t>
+      </w:r>
+      <w:proofErr w:type="gramStart"/>
+      <w:r>
+        <w:t>handlers</w:t>
+      </w:r>
+      <w:proofErr w:type="gramEnd"/>
+      <w:r>
+        <w:t xml:space="preserve"> folder:</w:t>
       </w:r>
     </w:p>
     <w:p>
@@ -6032,7 +6241,21 @@
         <w:rPr>
           <w:rStyle w:val="IntenseEmphasis"/>
         </w:rPr>
-        <w:t>driver handlers – location in the pageengine project</w:t>
+        <w:t xml:space="preserve">driver handlers – location in the </w:t>
+      </w:r>
+      <w:proofErr w:type="spellStart"/>
+      <w:r>
+        <w:rPr>
+          <w:rStyle w:val="IntenseEmphasis"/>
+        </w:rPr>
+        <w:t>pageengine</w:t>
+      </w:r>
+      <w:proofErr w:type="spellEnd"/>
+      <w:r>
+        <w:rPr>
+          <w:rStyle w:val="IntenseEmphasis"/>
+        </w:rPr>
+        <w:t xml:space="preserve"> project</w:t>
       </w:r>
     </w:p>
     <w:p>
@@ -6062,7 +6285,7 @@
                     </pic:cNvPicPr>
                   </pic:nvPicPr>
                   <pic:blipFill>
-                    <a:blip r:embed="rId30">
+                    <a:blip r:embed="rId29">
                       <a:extLst>
                         <a:ext uri="{28A0092B-C50C-407E-A947-70E740481C1C}">
                           <a14:useLocalDpi xmlns:a14="http://schemas.microsoft.com/office/drawing/2010/main" val="0"/>
@@ -6100,22 +6323,22 @@
       <w:pPr>
         <w:pStyle w:val="Heading2"/>
       </w:pPr>
-      <w:bookmarkStart w:id="12" w:name="_Toc489267865"/>
+      <w:bookmarkStart w:id="13" w:name="_Toc489267865"/>
       <w:r>
         <w:t>Test flow management</w:t>
       </w:r>
-      <w:bookmarkEnd w:id="12"/>
+      <w:bookmarkEnd w:id="13"/>
     </w:p>
     <w:p/>
     <w:p>
       <w:pPr>
         <w:pStyle w:val="Heading3"/>
       </w:pPr>
-      <w:bookmarkStart w:id="13" w:name="_Toc489267866"/>
+      <w:bookmarkStart w:id="14" w:name="_Toc489267866"/>
       <w:r>
         <w:t>Reasoning behind test flow development</w:t>
       </w:r>
-      <w:bookmarkEnd w:id="13"/>
+      <w:bookmarkEnd w:id="14"/>
     </w:p>
     <w:p/>
     <w:p>
@@ -6129,7 +6352,15 @@
         <w:t xml:space="preserve"> necessary to define a formal way in which tests themselves are developed. This ensures that tests are a. better maintained b. quick to automate c. </w:t>
       </w:r>
       <w:r>
-        <w:t>easy to understand d. adaptable and e. re-usable (where nedbe).</w:t>
+        <w:t xml:space="preserve">easy to understand d. adaptable and e. re-usable (where </w:t>
+      </w:r>
+      <w:proofErr w:type="spellStart"/>
+      <w:r>
+        <w:t>nedbe</w:t>
+      </w:r>
+      <w:proofErr w:type="spellEnd"/>
+      <w:r>
+        <w:t>).</w:t>
       </w:r>
     </w:p>
     <w:p>
@@ -6213,23 +6444,30 @@
       <w:pPr>
         <w:pStyle w:val="Heading3"/>
       </w:pPr>
-      <w:bookmarkStart w:id="14" w:name="_Toc489267867"/>
-      <w:r>
-        <w:t>Test flow in Maxwell – actionfactory</w:t>
-      </w:r>
-      <w:bookmarkEnd w:id="14"/>
+      <w:bookmarkStart w:id="15" w:name="_Toc489267867"/>
+      <w:r>
+        <w:t xml:space="preserve">Test flow in Maxwell – </w:t>
+      </w:r>
+      <w:proofErr w:type="spellStart"/>
+      <w:r>
+        <w:t>actionfactory</w:t>
+      </w:r>
+      <w:bookmarkEnd w:id="15"/>
+      <w:proofErr w:type="spellEnd"/>
     </w:p>
     <w:p/>
     <w:p>
       <w:r>
         <w:t xml:space="preserve">All test flows are implemented using the </w:t>
       </w:r>
+      <w:proofErr w:type="spellStart"/>
       <w:r>
         <w:rPr>
           <w:b/>
         </w:rPr>
         <w:t>actionfactory</w:t>
       </w:r>
+      <w:proofErr w:type="spellEnd"/>
       <w:r>
         <w:t xml:space="preserve"> library. This library allows for a. all test flows to be defined in XML b. all test steps (i.e. steps within the flow) to be implemented in a modular fashion, in code (C# .NET).</w:t>
       </w:r>
@@ -6251,7 +6489,7 @@
       <w:pPr>
         <w:pStyle w:val="Heading3"/>
       </w:pPr>
-      <w:bookmarkStart w:id="15" w:name="_Toc489267868"/>
+      <w:bookmarkStart w:id="16" w:name="_Toc489267868"/>
       <w:r>
         <w:lastRenderedPageBreak/>
         <w:t>Defining</w:t>
@@ -6262,7 +6500,7 @@
       <w:r>
         <w:t>s</w:t>
       </w:r>
-      <w:bookmarkEnd w:id="15"/>
+      <w:bookmarkEnd w:id="16"/>
     </w:p>
     <w:p/>
     <w:p>
@@ -6357,7 +6595,7 @@
                     </pic:cNvPicPr>
                   </pic:nvPicPr>
                   <pic:blipFill>
-                    <a:blip r:embed="rId31">
+                    <a:blip r:embed="rId30">
                       <a:extLst>
                         <a:ext uri="{28A0092B-C50C-407E-A947-70E740481C1C}">
                           <a14:useLocalDpi xmlns:a14="http://schemas.microsoft.com/office/drawing/2010/main" val="0"/>
@@ -6429,21 +6667,25 @@
       <w:r>
         <w:t xml:space="preserve">, the value of which identifies the test class. For example, in the image above there are two test names: </w:t>
       </w:r>
+      <w:proofErr w:type="spellStart"/>
       <w:r>
         <w:rPr>
           <w:i/>
         </w:rPr>
         <w:t>SubmitFlightDetails</w:t>
       </w:r>
+      <w:proofErr w:type="spellEnd"/>
       <w:r>
         <w:t xml:space="preserve"> and </w:t>
       </w:r>
+      <w:proofErr w:type="spellStart"/>
       <w:r>
         <w:rPr>
           <w:i/>
         </w:rPr>
         <w:t>ExpediaDepartures</w:t>
       </w:r>
+      <w:proofErr w:type="spellEnd"/>
       <w:r>
         <w:t>. These refer to class (C# .NET) implementations which have their actual names prefixed with Test.</w:t>
       </w:r>
@@ -6461,7 +6703,7 @@
       <w:pPr>
         <w:pStyle w:val="Heading3"/>
       </w:pPr>
-      <w:bookmarkStart w:id="16" w:name="_Toc489267869"/>
+      <w:bookmarkStart w:id="17" w:name="_Toc489267869"/>
       <w:r>
         <w:lastRenderedPageBreak/>
         <w:t>I</w:t>
@@ -6472,15 +6714,20 @@
       <w:r>
         <w:t>ing test flows</w:t>
       </w:r>
-      <w:bookmarkEnd w:id="16"/>
+      <w:bookmarkEnd w:id="17"/>
     </w:p>
     <w:p/>
     <w:p>
       <w:r>
         <w:t xml:space="preserve">The </w:t>
       </w:r>
-      <w:r>
-        <w:t xml:space="preserve">SubmitFlightDetails test </w:t>
+      <w:proofErr w:type="spellStart"/>
+      <w:r>
+        <w:t>SubmitFlightDetails</w:t>
+      </w:r>
+      <w:proofErr w:type="spellEnd"/>
+      <w:r>
+        <w:t xml:space="preserve"> test </w:t>
       </w:r>
       <w:r>
         <w:t xml:space="preserve">mentioned previously </w:t>
@@ -6488,6 +6735,7 @@
       <w:r>
         <w:t xml:space="preserve">has its implementation in a class named </w:t>
       </w:r>
+      <w:proofErr w:type="spellStart"/>
       <w:r>
         <w:rPr>
           <w:b/>
@@ -6501,6 +6749,7 @@
         </w:rPr>
         <w:t>SubmitFlightDetails</w:t>
       </w:r>
+      <w:proofErr w:type="spellEnd"/>
       <w:r>
         <w:rPr>
           <w:i/>
@@ -6513,21 +6762,31 @@
       <w:r>
         <w:t xml:space="preserve"> can be found under the </w:t>
       </w:r>
+      <w:proofErr w:type="spellStart"/>
       <w:r>
         <w:rPr>
           <w:i/>
         </w:rPr>
-        <w:t>expedia/actions/implementations</w:t>
+        <w:t>expedia</w:t>
+      </w:r>
+      <w:proofErr w:type="spellEnd"/>
+      <w:r>
+        <w:rPr>
+          <w:i/>
+        </w:rPr>
+        <w:t>/actions/implementations</w:t>
       </w:r>
       <w:r>
         <w:t xml:space="preserve"> folder of the </w:t>
       </w:r>
+      <w:proofErr w:type="spellStart"/>
       <w:r>
         <w:rPr>
           <w:i/>
         </w:rPr>
         <w:t>actionsamples</w:t>
       </w:r>
+      <w:proofErr w:type="spellEnd"/>
       <w:r>
         <w:t xml:space="preserve"> project.</w:t>
       </w:r>
@@ -6539,12 +6798,28 @@
           <w:rStyle w:val="IntenseEmphasis"/>
         </w:rPr>
       </w:pPr>
+      <w:proofErr w:type="spellStart"/>
       <w:r>
         <w:rPr>
           <w:rStyle w:val="IntenseEmphasis"/>
         </w:rPr>
-        <w:t>TestExpediaDepatures and TestSubmitFlightDetails</w:t>
-      </w:r>
+        <w:t>TestExpediaDepatures</w:t>
+      </w:r>
+      <w:proofErr w:type="spellEnd"/>
+      <w:r>
+        <w:rPr>
+          <w:rStyle w:val="IntenseEmphasis"/>
+        </w:rPr>
+        <w:t xml:space="preserve"> and </w:t>
+      </w:r>
+      <w:proofErr w:type="spellStart"/>
+      <w:r>
+        <w:rPr>
+          <w:rStyle w:val="IntenseEmphasis"/>
+        </w:rPr>
+        <w:t>TestSubmitFlightDetails</w:t>
+      </w:r>
+      <w:proofErr w:type="spellEnd"/>
     </w:p>
     <w:p>
       <w:pPr>
@@ -6573,7 +6848,7 @@
                     </pic:cNvPicPr>
                   </pic:nvPicPr>
                   <pic:blipFill>
-                    <a:blip r:embed="rId32">
+                    <a:blip r:embed="rId31">
                       <a:extLst>
                         <a:ext uri="{28A0092B-C50C-407E-A947-70E740481C1C}">
                           <a14:useLocalDpi xmlns:a14="http://schemas.microsoft.com/office/drawing/2010/main" val="0"/>
@@ -6607,7 +6882,23 @@
     </w:p>
     <w:p>
       <w:r>
-        <w:t>The test code for TestExpediaDepatures looks like this (implemented using the pageengine library:</w:t>
+        <w:t xml:space="preserve">The test code for </w:t>
+      </w:r>
+      <w:proofErr w:type="spellStart"/>
+      <w:r>
+        <w:t>TestExpediaDepatures</w:t>
+      </w:r>
+      <w:proofErr w:type="spellEnd"/>
+      <w:r>
+        <w:t xml:space="preserve"> looks like this (implemented using the </w:t>
+      </w:r>
+      <w:proofErr w:type="spellStart"/>
+      <w:r>
+        <w:t>pageengine</w:t>
+      </w:r>
+      <w:proofErr w:type="spellEnd"/>
+      <w:r>
+        <w:t xml:space="preserve"> library:</w:t>
       </w:r>
     </w:p>
     <w:p>
@@ -6621,8 +6912,16 @@
         <w:rPr>
           <w:rStyle w:val="IntenseEmphasis"/>
         </w:rPr>
-        <w:t>Test code implementation (C# .NET) of TestSubmitFlightDetails</w:t>
-      </w:r>
+        <w:t xml:space="preserve">Test code implementation (C# .NET) of </w:t>
+      </w:r>
+      <w:proofErr w:type="spellStart"/>
+      <w:r>
+        <w:rPr>
+          <w:rStyle w:val="IntenseEmphasis"/>
+        </w:rPr>
+        <w:t>TestSubmitFlightDetails</w:t>
+      </w:r>
+      <w:proofErr w:type="spellEnd"/>
     </w:p>
     <w:p>
       <w:pPr>
@@ -6652,7 +6951,7 @@
                     </pic:cNvPicPr>
                   </pic:nvPicPr>
                   <pic:blipFill>
-                    <a:blip r:embed="rId33">
+                    <a:blip r:embed="rId32">
                       <a:extLst>
                         <a:ext uri="{28A0092B-C50C-407E-A947-70E740481C1C}">
                           <a14:useLocalDpi xmlns:a14="http://schemas.microsoft.com/office/drawing/2010/main" val="0"/>
@@ -6701,24 +7000,33 @@
       <w:pPr>
         <w:pStyle w:val="Heading3"/>
       </w:pPr>
-      <w:bookmarkStart w:id="17" w:name="_Toc489267870"/>
+      <w:bookmarkStart w:id="18" w:name="_Toc489267870"/>
       <w:r>
         <w:lastRenderedPageBreak/>
         <w:t>Executing test flows</w:t>
       </w:r>
-      <w:bookmarkEnd w:id="17"/>
+      <w:bookmarkEnd w:id="18"/>
     </w:p>
     <w:p/>
     <w:p>
       <w:r>
         <w:t xml:space="preserve">All test flows are defined (as previously shown) as a set of actions, with each action triggering a specific test. The action itself is triggered using the </w:t>
       </w:r>
+      <w:proofErr w:type="spellStart"/>
       <w:r>
         <w:rPr>
           <w:b/>
           <w:i/>
         </w:rPr>
-        <w:t>ActionFactory.ExecuteActionUsingMatch()</w:t>
+        <w:t>ActionFactory.ExecuteActionUsingMatch</w:t>
+      </w:r>
+      <w:proofErr w:type="spellEnd"/>
+      <w:r>
+        <w:rPr>
+          <w:b/>
+          <w:i/>
+        </w:rPr>
+        <w:t>()</w:t>
       </w:r>
       <w:r>
         <w:t xml:space="preserve"> method, which takes a string value which matches exactly with the actions &lt;Match&gt; element:</w:t>
@@ -6735,7 +7043,21 @@
         <w:rPr>
           <w:rStyle w:val="IntenseEmphasis"/>
         </w:rPr>
-        <w:t>Location of code example using ActionFactory.ExecuteActionUsingMatch()</w:t>
+        <w:t xml:space="preserve">Location of code example using </w:t>
+      </w:r>
+      <w:proofErr w:type="spellStart"/>
+      <w:r>
+        <w:rPr>
+          <w:rStyle w:val="IntenseEmphasis"/>
+        </w:rPr>
+        <w:t>ActionFactory.ExecuteActionUsingMatch</w:t>
+      </w:r>
+      <w:proofErr w:type="spellEnd"/>
+      <w:r>
+        <w:rPr>
+          <w:rStyle w:val="IntenseEmphasis"/>
+        </w:rPr>
+        <w:t>()</w:t>
       </w:r>
     </w:p>
     <w:p>
@@ -6765,7 +7087,7 @@
                     </pic:cNvPicPr>
                   </pic:nvPicPr>
                   <pic:blipFill>
-                    <a:blip r:embed="rId34">
+                    <a:blip r:embed="rId33">
                       <a:extLst>
                         <a:ext uri="{28A0092B-C50C-407E-A947-70E740481C1C}">
                           <a14:useLocalDpi xmlns:a14="http://schemas.microsoft.com/office/drawing/2010/main" val="0"/>
@@ -6814,8 +7136,16 @@
         <w:rPr>
           <w:rStyle w:val="IntenseEmphasis"/>
         </w:rPr>
-        <w:t>(TestExpediaFlights</w:t>
-      </w:r>
+        <w:t>(</w:t>
+      </w:r>
+      <w:proofErr w:type="spellStart"/>
+      <w:r>
+        <w:rPr>
+          <w:rStyle w:val="IntenseEmphasis"/>
+        </w:rPr>
+        <w:t>TestExpediaFlights</w:t>
+      </w:r>
+      <w:proofErr w:type="spellEnd"/>
       <w:r>
         <w:rPr>
           <w:rStyle w:val="IntenseEmphasis"/>
@@ -6862,7 +7192,7 @@
                     </pic:cNvPicPr>
                   </pic:nvPicPr>
                   <pic:blipFill>
-                    <a:blip r:embed="rId35">
+                    <a:blip r:embed="rId34">
                       <a:extLst>
                         <a:ext uri="{28A0092B-C50C-407E-A947-70E740481C1C}">
                           <a14:useLocalDpi xmlns:a14="http://schemas.microsoft.com/office/drawing/2010/main" val="0"/>
@@ -7017,7 +7347,29 @@
         <w:rPr>
           <w:rStyle w:val="IntenseEmphasis"/>
         </w:rPr>
-        <w:t>The string parameter passed into ExecuteActionUsingMatch() must</w:t>
+        <w:t xml:space="preserve">The string parameter passed into </w:t>
+      </w:r>
+      <w:proofErr w:type="spellStart"/>
+      <w:proofErr w:type="gramStart"/>
+      <w:r>
+        <w:rPr>
+          <w:rStyle w:val="IntenseEmphasis"/>
+        </w:rPr>
+        <w:t>ExecuteActionUsingMatch</w:t>
+      </w:r>
+      <w:proofErr w:type="spellEnd"/>
+      <w:r>
+        <w:rPr>
+          <w:rStyle w:val="IntenseEmphasis"/>
+        </w:rPr>
+        <w:t>(</w:t>
+      </w:r>
+      <w:proofErr w:type="gramEnd"/>
+      <w:r>
+        <w:rPr>
+          <w:rStyle w:val="IntenseEmphasis"/>
+        </w:rPr>
+        <w:t>) must</w:t>
       </w:r>
     </w:p>
     <w:p>
@@ -7065,7 +7417,7 @@
                     </pic:cNvPicPr>
                   </pic:nvPicPr>
                   <pic:blipFill>
-                    <a:blip r:embed="rId36">
+                    <a:blip r:embed="rId35">
                       <a:extLst>
                         <a:ext uri="{28A0092B-C50C-407E-A947-70E740481C1C}">
                           <a14:useLocalDpi xmlns:a14="http://schemas.microsoft.com/office/drawing/2010/main" val="0"/>
@@ -7114,12 +7466,20 @@
       <w:pPr>
         <w:pStyle w:val="Heading3"/>
       </w:pPr>
-      <w:bookmarkStart w:id="18" w:name="_Toc489267871"/>
+      <w:bookmarkStart w:id="19" w:name="_Toc489267871"/>
       <w:r>
         <w:lastRenderedPageBreak/>
-        <w:t>Another example using BDD (Specflow)</w:t>
-      </w:r>
-      <w:bookmarkEnd w:id="18"/>
+        <w:t>Another example using BDD (</w:t>
+      </w:r>
+      <w:proofErr w:type="spellStart"/>
+      <w:r>
+        <w:t>Specflow</w:t>
+      </w:r>
+      <w:proofErr w:type="spellEnd"/>
+      <w:r>
+        <w:t>)</w:t>
+      </w:r>
+      <w:bookmarkEnd w:id="19"/>
     </w:p>
     <w:p/>
     <w:p>
@@ -7127,7 +7487,31 @@
         <w:t>Another example of tr</w:t>
       </w:r>
       <w:r>
-        <w:t>iggering actions but this time using using Specflow. In most cases any other functional framework can be used (for example Fitnesse):</w:t>
+        <w:t xml:space="preserve">iggering actions but this time using </w:t>
+      </w:r>
+      <w:proofErr w:type="spellStart"/>
+      <w:r>
+        <w:t>using</w:t>
+      </w:r>
+      <w:proofErr w:type="spellEnd"/>
+      <w:r>
+        <w:t xml:space="preserve"> </w:t>
+      </w:r>
+      <w:proofErr w:type="spellStart"/>
+      <w:r>
+        <w:t>Specflow</w:t>
+      </w:r>
+      <w:proofErr w:type="spellEnd"/>
+      <w:r>
+        <w:t xml:space="preserve">. In most cases any other functional framework can be used (for example </w:t>
+      </w:r>
+      <w:proofErr w:type="spellStart"/>
+      <w:r>
+        <w:t>Fitnesse</w:t>
+      </w:r>
+      <w:proofErr w:type="spellEnd"/>
+      <w:r>
+        <w:t>):</w:t>
       </w:r>
     </w:p>
     <w:p/>
@@ -7142,7 +7526,21 @@
         <w:rPr>
           <w:rStyle w:val="IntenseEmphasis"/>
         </w:rPr>
-        <w:t>Location of Specflow sample test cases</w:t>
+        <w:t xml:space="preserve">Location of </w:t>
+      </w:r>
+      <w:proofErr w:type="spellStart"/>
+      <w:r>
+        <w:rPr>
+          <w:rStyle w:val="IntenseEmphasis"/>
+        </w:rPr>
+        <w:t>Specflow</w:t>
+      </w:r>
+      <w:proofErr w:type="spellEnd"/>
+      <w:r>
+        <w:rPr>
+          <w:rStyle w:val="IntenseEmphasis"/>
+        </w:rPr>
+        <w:t xml:space="preserve"> sample test cases</w:t>
       </w:r>
     </w:p>
     <w:p>
@@ -7172,7 +7570,7 @@
                     </pic:cNvPicPr>
                   </pic:nvPicPr>
                   <pic:blipFill>
-                    <a:blip r:embed="rId37">
+                    <a:blip r:embed="rId36">
                       <a:extLst>
                         <a:ext uri="{28A0092B-C50C-407E-A947-70E740481C1C}">
                           <a14:useLocalDpi xmlns:a14="http://schemas.microsoft.com/office/drawing/2010/main" val="0"/>
@@ -7216,23 +7614,53 @@
           <w:rStyle w:val="IntenseEmphasis"/>
         </w:rPr>
       </w:pPr>
+      <w:proofErr w:type="spellStart"/>
       <w:r>
         <w:rPr>
           <w:rStyle w:val="IntenseEmphasis"/>
         </w:rPr>
-        <w:t xml:space="preserve">Specflow </w:t>
-      </w:r>
+        <w:t>Specflow</w:t>
+      </w:r>
+      <w:proofErr w:type="spellEnd"/>
       <w:r>
         <w:rPr>
           <w:rStyle w:val="IntenseEmphasis"/>
         </w:rPr>
+        <w:t xml:space="preserve"> </w:t>
+      </w:r>
+      <w:r>
+        <w:rPr>
+          <w:rStyle w:val="IntenseEmphasis"/>
+        </w:rPr>
         <w:t>sample code</w:t>
       </w:r>
       <w:r>
         <w:rPr>
           <w:rStyle w:val="IntenseEmphasis"/>
         </w:rPr>
-        <w:t xml:space="preserve"> triggering ExecuteActionUsingMatch()</w:t>
+        <w:t xml:space="preserve"> triggering </w:t>
+      </w:r>
+      <w:proofErr w:type="spellStart"/>
+      <w:proofErr w:type="gramStart"/>
+      <w:r>
+        <w:rPr>
+          <w:rStyle w:val="IntenseEmphasis"/>
+        </w:rPr>
+        <w:t>ExecuteActionUsingMatch</w:t>
+      </w:r>
+      <w:proofErr w:type="spellEnd"/>
+      <w:r>
+        <w:rPr>
+          <w:rStyle w:val="IntenseEmphasis"/>
+        </w:rPr>
+        <w:t>(</w:t>
+      </w:r>
+      <w:proofErr w:type="gramEnd"/>
+      <w:r>
+        <w:rPr>
+          <w:rStyle w:val="IntenseEmphasis"/>
+        </w:rPr>
+        <w:t>)</w:t>
       </w:r>
     </w:p>
     <w:p>
@@ -7266,7 +7694,7 @@
                     </pic:cNvPicPr>
                   </pic:nvPicPr>
                   <pic:blipFill>
-                    <a:blip r:embed="rId38">
+                    <a:blip r:embed="rId37">
                       <a:extLst>
                         <a:ext uri="{28A0092B-C50C-407E-A947-70E740481C1C}">
                           <a14:useLocalDpi xmlns:a14="http://schemas.microsoft.com/office/drawing/2010/main" val="0"/>
@@ -7316,7 +7744,21 @@
         <w:rPr>
           <w:rStyle w:val="IntenseEmphasis"/>
         </w:rPr>
-        <w:t>The BDD which triggers the above specflow matches</w:t>
+        <w:t xml:space="preserve">The BDD which triggers the above </w:t>
+      </w:r>
+      <w:proofErr w:type="spellStart"/>
+      <w:r>
+        <w:rPr>
+          <w:rStyle w:val="IntenseEmphasis"/>
+        </w:rPr>
+        <w:t>specflow</w:t>
+      </w:r>
+      <w:proofErr w:type="spellEnd"/>
+      <w:r>
+        <w:rPr>
+          <w:rStyle w:val="IntenseEmphasis"/>
+        </w:rPr>
+        <w:t xml:space="preserve"> matches</w:t>
       </w:r>
     </w:p>
     <w:p>
@@ -7350,7 +7792,7 @@
                     </pic:cNvPicPr>
                   </pic:nvPicPr>
                   <pic:blipFill>
-                    <a:blip r:embed="rId39">
+                    <a:blip r:embed="rId38">
                       <a:extLst>
                         <a:ext uri="{28A0092B-C50C-407E-A947-70E740481C1C}">
                           <a14:useLocalDpi xmlns:a14="http://schemas.microsoft.com/office/drawing/2010/main" val="0"/>
@@ -7401,12 +7843,14 @@
       <w:r>
         <w:t xml:space="preserve"> element of the </w:t>
       </w:r>
+      <w:proofErr w:type="spellStart"/>
       <w:r>
         <w:rPr>
           <w:i/>
         </w:rPr>
         <w:t>SubmitFlightdetails</w:t>
       </w:r>
+      <w:proofErr w:type="spellEnd"/>
       <w:r>
         <w:t xml:space="preserve"> action.</w:t>
       </w:r>
@@ -7501,7 +7945,7 @@
                     </pic:cNvPicPr>
                   </pic:nvPicPr>
                   <pic:blipFill>
-                    <a:blip r:embed="rId40">
+                    <a:blip r:embed="rId39">
                       <a:extLst>
                         <a:ext uri="{28A0092B-C50C-407E-A947-70E740481C1C}">
                           <a14:useLocalDpi xmlns:a14="http://schemas.microsoft.com/office/drawing/2010/main" val="0"/>
@@ -7558,10 +8002,26 @@
     <w:p/>
     <w:p>
       <w:r>
-        <w:t xml:space="preserve">If actions are dependent on a previous action being triggered, then use the &lt;Dependencies&gt; tag. This tag contains multiple &lt;DependsOn&gt; tags, the text of which should </w:t>
-      </w:r>
-      <w:r>
-        <w:t>refer to the name of the action. Using this tag, actionfactory will trigger the dependent actions in the same order in which they are defined:</w:t>
+        <w:t>If actions are dependent on a previous action being triggered, then use the &lt;Dependencies&gt; tag. This tag contains multiple &lt;</w:t>
+      </w:r>
+      <w:proofErr w:type="spellStart"/>
+      <w:r>
+        <w:t>DependsOn</w:t>
+      </w:r>
+      <w:proofErr w:type="spellEnd"/>
+      <w:r>
+        <w:t xml:space="preserve">&gt; tags, the text of which should </w:t>
+      </w:r>
+      <w:r>
+        <w:t xml:space="preserve">refer to the name of the action. Using this tag, </w:t>
+      </w:r>
+      <w:proofErr w:type="spellStart"/>
+      <w:r>
+        <w:t>actionfactory</w:t>
+      </w:r>
+      <w:proofErr w:type="spellEnd"/>
+      <w:r>
+        <w:t xml:space="preserve"> will trigger the dependent actions in the same order in which they are defined:</w:t>
       </w:r>
     </w:p>
     <w:p>
@@ -7605,7 +8065,7 @@
                     </pic:cNvPicPr>
                   </pic:nvPicPr>
                   <pic:blipFill>
-                    <a:blip r:embed="rId41">
+                    <a:blip r:embed="rId40">
                       <a:extLst>
                         <a:ext uri="{28A0092B-C50C-407E-A947-70E740481C1C}">
                           <a14:useLocalDpi xmlns:a14="http://schemas.microsoft.com/office/drawing/2010/main" val="0"/>
@@ -7671,7 +8131,15 @@
         <w:t>Test XML elements can also take parameters, depending on whether the test itself takes parameters. All tests must have a method that is defined in the Method attribute of the Action element</w:t>
       </w:r>
       <w:r>
-        <w:t>. In the example used below (taken from the HS2 Notice Production tests) the method is named RunTest and arguments are passed into the actual test</w:t>
+        <w:t xml:space="preserve">. In the example used below (taken from the HS2 Notice Production tests) the method is named </w:t>
+      </w:r>
+      <w:proofErr w:type="spellStart"/>
+      <w:r>
+        <w:t>RunTest</w:t>
+      </w:r>
+      <w:proofErr w:type="spellEnd"/>
+      <w:r>
+        <w:t xml:space="preserve"> and arguments are passed into the actual test</w:t>
       </w:r>
       <w:r>
         <w:t>:</w:t>
@@ -7694,7 +8162,29 @@
         <w:rPr>
           <w:rStyle w:val="IntenseEmphasis"/>
         </w:rPr>
-        <w:t>: RunTest()</w:t>
+        <w:t xml:space="preserve">: </w:t>
+      </w:r>
+      <w:proofErr w:type="spellStart"/>
+      <w:proofErr w:type="gramStart"/>
+      <w:r>
+        <w:rPr>
+          <w:rStyle w:val="IntenseEmphasis"/>
+        </w:rPr>
+        <w:t>RunTest</w:t>
+      </w:r>
+      <w:proofErr w:type="spellEnd"/>
+      <w:r>
+        <w:rPr>
+          <w:rStyle w:val="IntenseEmphasis"/>
+        </w:rPr>
+        <w:t>(</w:t>
+      </w:r>
+      <w:proofErr w:type="gramEnd"/>
+      <w:r>
+        <w:rPr>
+          <w:rStyle w:val="IntenseEmphasis"/>
+        </w:rPr>
+        <w:t>)</w:t>
       </w:r>
     </w:p>
     <w:p>
@@ -7724,7 +8214,7 @@
                     </pic:cNvPicPr>
                   </pic:nvPicPr>
                   <pic:blipFill>
-                    <a:blip r:embed="rId42">
+                    <a:blip r:embed="rId41">
                       <a:extLst>
                         <a:ext uri="{28A0092B-C50C-407E-A947-70E740481C1C}">
                           <a14:useLocalDpi xmlns:a14="http://schemas.microsoft.com/office/drawing/2010/main" val="0"/>
@@ -7781,7 +8271,29 @@
         <w:rPr>
           <w:rStyle w:val="IntenseEmphasis"/>
         </w:rPr>
-        <w:t>: RunTest(param1, param2)</w:t>
+        <w:t xml:space="preserve">: </w:t>
+      </w:r>
+      <w:proofErr w:type="spellStart"/>
+      <w:proofErr w:type="gramStart"/>
+      <w:r>
+        <w:rPr>
+          <w:rStyle w:val="IntenseEmphasis"/>
+        </w:rPr>
+        <w:t>RunTest</w:t>
+      </w:r>
+      <w:proofErr w:type="spellEnd"/>
+      <w:r>
+        <w:rPr>
+          <w:rStyle w:val="IntenseEmphasis"/>
+        </w:rPr>
+        <w:t>(</w:t>
+      </w:r>
+      <w:proofErr w:type="gramEnd"/>
+      <w:r>
+        <w:rPr>
+          <w:rStyle w:val="IntenseEmphasis"/>
+        </w:rPr>
+        <w:t>param1, param2)</w:t>
       </w:r>
     </w:p>
     <w:p>
@@ -7811,7 +8323,7 @@
                     </pic:cNvPicPr>
                   </pic:nvPicPr>
                   <pic:blipFill>
-                    <a:blip r:embed="rId43">
+                    <a:blip r:embed="rId42">
                       <a:extLst>
                         <a:ext uri="{28A0092B-C50C-407E-A947-70E740481C1C}">
                           <a14:useLocalDpi xmlns:a14="http://schemas.microsoft.com/office/drawing/2010/main" val="0"/>
@@ -7863,10 +8375,7 @@
         <w:t xml:space="preserve">Most test steps require state information in order to carry out specific test actions. </w:t>
       </w:r>
       <w:r>
-        <w:t xml:space="preserve">A test flow may include two or more tests, where test steps within the test flow depend on information on previous test steps. </w:t>
-      </w:r>
-      <w:r>
-        <w:t xml:space="preserve">An example of this can be </w:t>
+        <w:t xml:space="preserve">A test flow may include two or more tests, where test steps within the test flow depend on information on previous test steps. An example of this can be </w:t>
       </w:r>
       <w:r>
         <w:t>shown</w:t>
@@ -7880,9 +8389,11 @@
       <w:r>
         <w:t>(</w:t>
       </w:r>
+      <w:proofErr w:type="spellStart"/>
       <w:r>
         <w:t>Specflow</w:t>
       </w:r>
+      <w:proofErr w:type="spellEnd"/>
       <w:r>
         <w:t xml:space="preserve"> based)</w:t>
       </w:r>
@@ -7917,7 +8428,7 @@
                     </pic:cNvPicPr>
                   </pic:nvPicPr>
                   <pic:blipFill>
-                    <a:blip r:embed="rId44">
+                    <a:blip r:embed="rId43">
                       <a:extLst>
                         <a:ext uri="{28A0092B-C50C-407E-A947-70E740481C1C}">
                           <a14:useLocalDpi xmlns:a14="http://schemas.microsoft.com/office/drawing/2010/main" val="0"/>
@@ -7989,7 +8500,7 @@
                     </pic:cNvPicPr>
                   </pic:nvPicPr>
                   <pic:blipFill>
-                    <a:blip r:embed="rId45">
+                    <a:blip r:embed="rId44">
                       <a:extLst>
                         <a:ext uri="{28A0092B-C50C-407E-A947-70E740481C1C}">
                           <a14:useLocalDpi xmlns:a14="http://schemas.microsoft.com/office/drawing/2010/main" val="0"/>
@@ -8026,7 +8537,15 @@
         <w:t xml:space="preserve">The first action fires up the Expedia home page but the second action requires </w:t>
       </w:r>
       <w:r>
-        <w:t>the previous page to have information submitted on flight details (name, age, number of children etc). Here’s what the test for the “Submit Flight Details” looks like:</w:t>
+        <w:t xml:space="preserve">the previous page to have information submitted on flight details (name, age, number of children </w:t>
+      </w:r>
+      <w:proofErr w:type="spellStart"/>
+      <w:r>
+        <w:t>etc</w:t>
+      </w:r>
+      <w:proofErr w:type="spellEnd"/>
+      <w:r>
+        <w:t>). Here’s what the test for the “Submit Flight Details” looks like:</w:t>
       </w:r>
     </w:p>
     <w:p>
@@ -8064,7 +8583,7 @@
                     </pic:cNvPicPr>
                   </pic:nvPicPr>
                   <pic:blipFill>
-                    <a:blip r:embed="rId46">
+                    <a:blip r:embed="rId45">
                       <a:extLst>
                         <a:ext uri="{28A0092B-C50C-407E-A947-70E740481C1C}">
                           <a14:useLocalDpi xmlns:a14="http://schemas.microsoft.com/office/drawing/2010/main" val="0"/>
@@ -8149,7 +8668,7 @@
                     </pic:cNvPicPr>
                   </pic:nvPicPr>
                   <pic:blipFill>
-                    <a:blip r:embed="rId47">
+                    <a:blip r:embed="rId46">
                       <a:extLst>
                         <a:ext uri="{28A0092B-C50C-407E-A947-70E740481C1C}">
                           <a14:useLocalDpi xmlns:a14="http://schemas.microsoft.com/office/drawing/2010/main" val="0"/>
@@ -8186,13 +8705,46 @@
         <w:jc w:val="both"/>
       </w:pPr>
       <w:r>
-        <w:t xml:space="preserve">After the search button is clicked ( </w:t>
-      </w:r>
+        <w:t xml:space="preserve">After the search button is clicked </w:t>
+      </w:r>
+      <w:proofErr w:type="gramStart"/>
+      <w:r>
+        <w:t xml:space="preserve">( </w:t>
+      </w:r>
+      <w:proofErr w:type="spellStart"/>
       <w:r>
         <w:rPr>
           <w:i/>
         </w:rPr>
-        <w:t>page.DoubleClick(“SearchButton”)</w:t>
+        <w:t>page</w:t>
+      </w:r>
+      <w:proofErr w:type="gramEnd"/>
+      <w:r>
+        <w:rPr>
+          <w:i/>
+        </w:rPr>
+        <w:t>.DoubleClick</w:t>
+      </w:r>
+      <w:proofErr w:type="spellEnd"/>
+      <w:r>
+        <w:rPr>
+          <w:i/>
+        </w:rPr>
+        <w:t>(“</w:t>
+      </w:r>
+      <w:proofErr w:type="spellStart"/>
+      <w:r>
+        <w:rPr>
+          <w:i/>
+        </w:rPr>
+        <w:t>SearchButton</w:t>
+      </w:r>
+      <w:proofErr w:type="spellEnd"/>
+      <w:r>
+        <w:rPr>
+          <w:i/>
+        </w:rPr>
+        <w:t>”)</w:t>
       </w:r>
       <w:r>
         <w:t xml:space="preserve"> ) a second page is rendered, the Departure page, the heading of which reflects the name of the airport </w:t>
@@ -8212,7 +8764,15 @@
         <w:t xml:space="preserve">In this case </w:t>
       </w:r>
       <w:r>
-        <w:t xml:space="preserve">the departure aiport is </w:t>
+        <w:t xml:space="preserve">the departure </w:t>
+      </w:r>
+      <w:proofErr w:type="spellStart"/>
+      <w:r>
+        <w:t>aiport</w:t>
+      </w:r>
+      <w:proofErr w:type="spellEnd"/>
+      <w:r>
+        <w:t xml:space="preserve"> is </w:t>
       </w:r>
       <w:r>
         <w:t xml:space="preserve">“Melbourne Victoria Airport”. The second test case /action </w:t>
@@ -8256,12 +8816,30 @@
         </w:rPr>
         <w:t xml:space="preserve">by calling the </w:t>
       </w:r>
+      <w:proofErr w:type="spellStart"/>
+      <w:proofErr w:type="gramStart"/>
       <w:r>
         <w:rPr>
           <w:b/>
           <w:i/>
         </w:rPr>
-        <w:t xml:space="preserve">CacheObject() </w:t>
+        <w:t>CacheObject</w:t>
+      </w:r>
+      <w:proofErr w:type="spellEnd"/>
+      <w:r>
+        <w:rPr>
+          <w:b/>
+          <w:i/>
+        </w:rPr>
+        <w:t>(</w:t>
+      </w:r>
+      <w:proofErr w:type="gramEnd"/>
+      <w:r>
+        <w:rPr>
+          <w:b/>
+          <w:i/>
+        </w:rPr>
+        <w:t xml:space="preserve">) </w:t>
       </w:r>
       <w:r>
         <w:rPr>
@@ -8300,7 +8878,7 @@
                     </pic:cNvPicPr>
                   </pic:nvPicPr>
                   <pic:blipFill>
-                    <a:blip r:embed="rId48">
+                    <a:blip r:embed="rId47">
                       <a:extLst>
                         <a:ext uri="{28A0092B-C50C-407E-A947-70E740481C1C}">
                           <a14:useLocalDpi xmlns:a14="http://schemas.microsoft.com/office/drawing/2010/main" val="0"/>
@@ -8339,14 +8917,37 @@
       <w:r>
         <w:t xml:space="preserve">This step stores the title of the departures page in the cache, saving it as a string named </w:t>
       </w:r>
+      <w:proofErr w:type="spellStart"/>
       <w:r>
         <w:rPr>
           <w:i/>
         </w:rPr>
         <w:t>ExpidiaDeparturePageTile</w:t>
       </w:r>
-      <w:r>
-        <w:t>. The second test then calls the the GetCachedObject() method to retrieve this string and make an assertion on it:</w:t>
+      <w:proofErr w:type="spellEnd"/>
+      <w:r>
+        <w:t xml:space="preserve">. The second test then calls the </w:t>
+      </w:r>
+      <w:proofErr w:type="spellStart"/>
+      <w:r>
+        <w:t>the</w:t>
+      </w:r>
+      <w:proofErr w:type="spellEnd"/>
+      <w:r>
+        <w:t xml:space="preserve"> </w:t>
+      </w:r>
+      <w:proofErr w:type="spellStart"/>
+      <w:proofErr w:type="gramStart"/>
+      <w:r>
+        <w:t>GetCachedObject</w:t>
+      </w:r>
+      <w:proofErr w:type="spellEnd"/>
+      <w:r>
+        <w:t>(</w:t>
+      </w:r>
+      <w:proofErr w:type="gramEnd"/>
+      <w:r>
+        <w:t>) method to retrieve this string and make an assertion on it:</w:t>
       </w:r>
     </w:p>
     <w:p>
@@ -8376,7 +8977,7 @@
                     </pic:cNvPicPr>
                   </pic:nvPicPr>
                   <pic:blipFill>
-                    <a:blip r:embed="rId49">
+                    <a:blip r:embed="rId48">
                       <a:extLst>
                         <a:ext uri="{28A0092B-C50C-407E-A947-70E740481C1C}">
                           <a14:useLocalDpi xmlns:a14="http://schemas.microsoft.com/office/drawing/2010/main" val="0"/>
@@ -8418,7 +9019,7 @@
           <w:szCs w:val="36"/>
         </w:rPr>
       </w:pPr>
-      <w:bookmarkStart w:id="19" w:name="_Toc489267872"/>
+      <w:bookmarkStart w:id="20" w:name="_Toc489267872"/>
       <w:r>
         <w:br w:type="page"/>
       </w:r>
@@ -8440,18 +9041,18 @@
       <w:r>
         <w:t>workarounds</w:t>
       </w:r>
-      <w:bookmarkEnd w:id="19"/>
+      <w:bookmarkEnd w:id="20"/>
     </w:p>
     <w:p/>
     <w:p>
       <w:pPr>
         <w:pStyle w:val="Heading2"/>
       </w:pPr>
-      <w:bookmarkStart w:id="20" w:name="_Toc489267873"/>
+      <w:bookmarkStart w:id="21" w:name="_Toc489267873"/>
       <w:r>
         <w:t>Introduction</w:t>
       </w:r>
-      <w:bookmarkEnd w:id="20"/>
+      <w:bookmarkEnd w:id="21"/>
     </w:p>
     <w:p/>
     <w:p>
@@ -8459,10 +9060,14 @@
         <w:t xml:space="preserve">This section specifically details the issues discovered around automating tests against dynamic web pages. These </w:t>
       </w:r>
       <w:r>
-        <w:t>are pages that contain elements that are updated regularly in real time. In simple cases most selenium interactions can check the document.</w:t>
-      </w:r>
-      <w:bookmarkStart w:id="21" w:name="_GoBack"/>
-      <w:bookmarkEnd w:id="21"/>
+        <w:t xml:space="preserve">are pages that contain elements that are updated </w:t>
+      </w:r>
+      <w:r>
+        <w:t xml:space="preserve">asynchronously </w:t>
+      </w:r>
+      <w:r>
+        <w:t>regularly in real time. In simple cases most selenium interactions can check the document.</w:t>
+      </w:r>
       <w:r>
         <w:t xml:space="preserve"> </w:t>
       </w:r>
@@ -8707,6 +9312,7 @@
                 <w:szCs w:val="24"/>
               </w:rPr>
             </w:pPr>
+            <w:proofErr w:type="spellStart"/>
             <w:r>
               <w:rPr>
                 <w:b/>
@@ -8715,6 +9321,7 @@
               </w:rPr>
               <w:t>Specflow</w:t>
             </w:r>
+            <w:proofErr w:type="spellEnd"/>
           </w:p>
         </w:tc>
         <w:tc>
@@ -8771,6 +9378,7 @@
                 <w:szCs w:val="24"/>
               </w:rPr>
             </w:pPr>
+            <w:proofErr w:type="spellStart"/>
             <w:r>
               <w:rPr>
                 <w:b/>
@@ -8779,6 +9387,7 @@
               </w:rPr>
               <w:t>Specflow.Runner</w:t>
             </w:r>
+            <w:proofErr w:type="spellEnd"/>
           </w:p>
         </w:tc>
         <w:tc>
@@ -8835,6 +9444,7 @@
                 <w:szCs w:val="24"/>
               </w:rPr>
             </w:pPr>
+            <w:proofErr w:type="spellStart"/>
             <w:r>
               <w:rPr>
                 <w:b/>
@@ -8843,6 +9453,7 @@
               </w:rPr>
               <w:t>SpecRun.Specflow</w:t>
             </w:r>
+            <w:proofErr w:type="spellEnd"/>
           </w:p>
         </w:tc>
         <w:tc>
@@ -8899,6 +9510,7 @@
                 <w:szCs w:val="24"/>
               </w:rPr>
             </w:pPr>
+            <w:proofErr w:type="spellStart"/>
             <w:r>
               <w:rPr>
                 <w:b/>
@@ -8907,6 +9519,7 @@
               </w:rPr>
               <w:t>Selenium.WebDriver</w:t>
             </w:r>
+            <w:proofErr w:type="spellEnd"/>
           </w:p>
         </w:tc>
         <w:tc>
@@ -8963,13 +9576,23 @@
                 <w:szCs w:val="24"/>
               </w:rPr>
             </w:pPr>
+            <w:proofErr w:type="gramStart"/>
             <w:r>
               <w:rPr>
                 <w:b/>
                 <w:sz w:val="24"/>
                 <w:szCs w:val="24"/>
               </w:rPr>
-              <w:t>WebDriver.ChromeDriver.win32</w:t>
+              <w:t>WebDriver.ChromeDriver.win</w:t>
+            </w:r>
+            <w:proofErr w:type="gramEnd"/>
+            <w:r>
+              <w:rPr>
+                <w:b/>
+                <w:sz w:val="24"/>
+                <w:szCs w:val="24"/>
+              </w:rPr>
+              <w:t>32</w:t>
             </w:r>
           </w:p>
         </w:tc>
@@ -9027,6 +9650,7 @@
                 <w:szCs w:val="24"/>
               </w:rPr>
             </w:pPr>
+            <w:proofErr w:type="spellStart"/>
             <w:r>
               <w:rPr>
                 <w:b/>
@@ -9035,6 +9659,7 @@
               </w:rPr>
               <w:t>Selenium.Support</w:t>
             </w:r>
+            <w:proofErr w:type="spellEnd"/>
           </w:p>
         </w:tc>
         <w:tc>
@@ -9224,7 +9849,35 @@
         <w:rPr>
           <w:i/>
         </w:rPr>
-        <w:t>Tools -&gt; NuGet Package Manager -&gt; Manage NuGet Packages for Solution …</w:t>
+        <w:t xml:space="preserve">Tools -&gt; </w:t>
+      </w:r>
+      <w:proofErr w:type="spellStart"/>
+      <w:r>
+        <w:rPr>
+          <w:i/>
+        </w:rPr>
+        <w:t>NuGet</w:t>
+      </w:r>
+      <w:proofErr w:type="spellEnd"/>
+      <w:r>
+        <w:rPr>
+          <w:i/>
+        </w:rPr>
+        <w:t xml:space="preserve"> Package Manager -&gt; Manage </w:t>
+      </w:r>
+      <w:proofErr w:type="spellStart"/>
+      <w:r>
+        <w:rPr>
+          <w:i/>
+        </w:rPr>
+        <w:t>NuGet</w:t>
+      </w:r>
+      <w:proofErr w:type="spellEnd"/>
+      <w:r>
+        <w:rPr>
+          <w:i/>
+        </w:rPr>
+        <w:t xml:space="preserve"> Packages for Solution …</w:t>
       </w:r>
     </w:p>
     <w:p>
@@ -9253,7 +9906,7 @@
       <w:r>
         <w:t xml:space="preserve"> Framework is source controlled using GIT, which means you will need to install the GIT client locally on your test development machine. The (windows) client itself can be downloaded from: </w:t>
       </w:r>
-      <w:hyperlink r:id="rId50" w:history="1">
+      <w:hyperlink r:id="rId49" w:history="1">
         <w:r>
           <w:rPr>
             <w:rStyle w:val="Hyperlink"/>
@@ -9322,7 +9975,7 @@
                     </pic:cNvPicPr>
                   </pic:nvPicPr>
                   <pic:blipFill>
-                    <a:blip r:embed="rId51">
+                    <a:blip r:embed="rId50">
                       <a:extLst>
                         <a:ext uri="{28A0092B-C50C-407E-A947-70E740481C1C}">
                           <a14:useLocalDpi xmlns:a14="http://schemas.microsoft.com/office/drawing/2010/main" val="0"/>
@@ -9378,7 +10031,7 @@
                     </pic:cNvPicPr>
                   </pic:nvPicPr>
                   <pic:blipFill>
-                    <a:blip r:embed="rId52">
+                    <a:blip r:embed="rId51">
                       <a:extLst>
                         <a:ext uri="{28A0092B-C50C-407E-A947-70E740481C1C}">
                           <a14:useLocalDpi xmlns:a14="http://schemas.microsoft.com/office/drawing/2010/main" val="0"/>
@@ -9435,7 +10088,7 @@
                     </pic:cNvPicPr>
                   </pic:nvPicPr>
                   <pic:blipFill>
-                    <a:blip r:embed="rId53">
+                    <a:blip r:embed="rId52">
                       <a:extLst>
                         <a:ext uri="{28A0092B-C50C-407E-A947-70E740481C1C}">
                           <a14:useLocalDpi xmlns:a14="http://schemas.microsoft.com/office/drawing/2010/main" val="0"/>
@@ -9480,7 +10133,15 @@
       <w:bookmarkStart w:id="37" w:name="_Toc489267823"/>
       <w:bookmarkStart w:id="38" w:name="_Toc489267883"/>
       <w:r>
-        <w:t>Clear login auth cache credentials</w:t>
+        <w:t xml:space="preserve">Clear login </w:t>
+      </w:r>
+      <w:proofErr w:type="spellStart"/>
+      <w:r>
+        <w:t>auth</w:t>
+      </w:r>
+      <w:proofErr w:type="spellEnd"/>
+      <w:r>
+        <w:t xml:space="preserve"> cache credentials</w:t>
       </w:r>
       <w:bookmarkEnd w:id="37"/>
       <w:bookmarkEnd w:id="38"/>
@@ -9521,7 +10182,7 @@
                     </pic:cNvPicPr>
                   </pic:nvPicPr>
                   <pic:blipFill>
-                    <a:blip r:embed="rId54">
+                    <a:blip r:embed="rId53">
                       <a:extLst>
                         <a:ext uri="{28A0092B-C50C-407E-A947-70E740481C1C}">
                           <a14:useLocalDpi xmlns:a14="http://schemas.microsoft.com/office/drawing/2010/main" val="0"/>
@@ -9605,7 +10266,7 @@
                     </pic:cNvPicPr>
                   </pic:nvPicPr>
                   <pic:blipFill>
-                    <a:blip r:embed="rId55" cstate="print">
+                    <a:blip r:embed="rId54" cstate="print">
                       <a:extLst>
                         <a:ext uri="{28A0092B-C50C-407E-A947-70E740481C1C}">
                           <a14:useLocalDpi xmlns:a14="http://schemas.microsoft.com/office/drawing/2010/main" val="0"/>
@@ -9663,7 +10324,7 @@
                     </pic:cNvPicPr>
                   </pic:nvPicPr>
                   <pic:blipFill>
-                    <a:blip r:embed="rId56">
+                    <a:blip r:embed="rId55">
                       <a:extLst>
                         <a:ext uri="{28A0092B-C50C-407E-A947-70E740481C1C}">
                           <a14:useLocalDpi xmlns:a14="http://schemas.microsoft.com/office/drawing/2010/main" val="0"/>
@@ -9739,7 +10400,7 @@
                     </pic:cNvPicPr>
                   </pic:nvPicPr>
                   <pic:blipFill>
-                    <a:blip r:embed="rId57">
+                    <a:blip r:embed="rId56">
                       <a:extLst>
                         <a:ext uri="{28A0092B-C50C-407E-A947-70E740481C1C}">
                           <a14:useLocalDpi xmlns:a14="http://schemas.microsoft.com/office/drawing/2010/main" val="0"/>
@@ -9836,7 +10497,7 @@
       <w:r>
         <w:t xml:space="preserve">: git clone </w:t>
       </w:r>
-      <w:hyperlink r:id="rId58" w:history="1">
+      <w:hyperlink r:id="rId57" w:history="1">
         <w:r>
           <w:rPr>
             <w:rStyle w:val="Hyperlink"/>
@@ -9847,12 +10508,12 @@
     </w:p>
     <w:p/>
     <w:sectPr>
-      <w:headerReference w:type="even" r:id="rId59"/>
-      <w:headerReference w:type="default" r:id="rId60"/>
-      <w:footerReference w:type="even" r:id="rId61"/>
-      <w:footerReference w:type="default" r:id="rId62"/>
-      <w:headerReference w:type="first" r:id="rId63"/>
-      <w:footerReference w:type="first" r:id="rId64"/>
+      <w:headerReference w:type="even" r:id="rId58"/>
+      <w:headerReference w:type="default" r:id="rId59"/>
+      <w:footerReference w:type="even" r:id="rId60"/>
+      <w:footerReference w:type="default" r:id="rId61"/>
+      <w:headerReference w:type="first" r:id="rId62"/>
+      <w:footerReference w:type="first" r:id="rId63"/>
       <w:pgSz w:w="11906" w:h="16838"/>
       <w:pgMar w:top="1440" w:right="1440" w:bottom="1440" w:left="1440" w:header="708" w:footer="708" w:gutter="0"/>
       <w:pgNumType w:start="0"/>
@@ -12629,7 +13290,7 @@
 </file>
 
 <file path=customXml/itemProps2.xml><?xml version="1.0" encoding="utf-8"?>
-<ds:datastoreItem xmlns:ds="http://schemas.openxmlformats.org/officeDocument/2006/customXml" ds:itemID="{3FB88DAF-3DF5-4DF7-9B61-24D997E7F7AD}">
+<ds:datastoreItem xmlns:ds="http://schemas.openxmlformats.org/officeDocument/2006/customXml" ds:itemID="{10D3CE0C-1959-463E-AEEE-8960C5A3396F}">
   <ds:schemaRefs>
     <ds:schemaRef ds:uri="http://schemas.openxmlformats.org/officeDocument/2006/bibliography"/>
   </ds:schemaRefs>

</xml_diff>